<commit_message>
Se levantó la documentación terminada para el 04/04/2025
</commit_message>
<xml_diff>
--- a/Documentacion.docx
+++ b/Documentacion.docx
@@ -227,7 +227,7 @@
           <w:sz w:val="22"/>
           <w:szCs w:val="22"/>
         </w:rPr>
-        <w:t>Debido al incremento del número de clientes del Spa “Sentirse Bien”, la actual forma de solicitud de citas entre los clientes y el personal del spa está ** resultando poco práctico, debido a esto la dueña del Spa, la Dra. Ana Felicidad, decidió incorporar un sistema informático de solicitud mucho más ágil, basado en un formato de página web, contando además con incluso mayor accesibilidad y nuevas funciones.</w:t>
+        <w:t>Debido al incremento del número de clientes del Spa “Sentirse Bien”, la actual forma de solicitud de citas entre los clientes y el personal del spa está resultando poco práctico, debido a esto la dueña del Spa, la Dra. Ana Felicidad, decidió incorporar un sistema informático de solicitud mucho más ágil, basado en un formato de página web, contando además con incluso mayor accesibilidad y nuevas funciones.</w:t>
       </w:r>
     </w:p>
     <w:p>
@@ -388,23 +388,7 @@
           <w:sz w:val="22"/>
           <w:szCs w:val="22"/>
         </w:rPr>
-        <w:t>Cliente debe poder seleccionar el tipo de servicio que desea (</w:t>
-      </w:r>
-      <w:r>
-        <w:rPr>
-          <w:rFonts w:cstheme="minorHAnsi"/>
-          <w:sz w:val="22"/>
-          <w:szCs w:val="22"/>
-        </w:rPr>
-        <w:t>información</w:t>
-      </w:r>
-      <w:r>
-        <w:rPr>
-          <w:rFonts w:cstheme="minorHAnsi"/>
-          <w:sz w:val="22"/>
-          <w:szCs w:val="22"/>
-        </w:rPr>
-        <w:t xml:space="preserve"> de servicio)</w:t>
+        <w:t>Cliente debe poder seleccionar el tipo de servicio que desea (información de servicio)</w:t>
       </w:r>
     </w:p>
     <w:p>
@@ -587,7 +571,6 @@
           <w:rFonts w:cstheme="minorHAnsi"/>
           <w:sz w:val="22"/>
           <w:szCs w:val="22"/>
-          <w:lang w:val="en-US"/>
         </w:rPr>
       </w:pPr>
     </w:p>
@@ -735,16 +718,3679 @@
           <w:szCs w:val="22"/>
           <w:lang w:val="en-US"/>
         </w:rPr>
-        <w:t>Fi</w:t>
+        <w:t xml:space="preserve">Node.js </w:t>
       </w:r>
+    </w:p>
+    <w:p>
+      <w:pPr>
+        <w:ind w:left="-851"/>
+        <w:rPr>
+          <w:rFonts w:cstheme="minorHAnsi"/>
+          <w:sz w:val="22"/>
+          <w:szCs w:val="22"/>
+          <w:u w:val="single"/>
+        </w:rPr>
+      </w:pPr>
       <w:r>
         <w:rPr>
           <w:rFonts w:cstheme="minorHAnsi"/>
           <w:sz w:val="22"/>
           <w:szCs w:val="22"/>
-          <w:lang w:val="en-US"/>
-        </w:rPr>
-        <w:t>gma</w:t>
+        </w:rPr>
+        <w:t>DESCRIPCION DE LAS TAREAS:</w:t>
+      </w:r>
+    </w:p>
+    <w:tbl>
+      <w:tblPr>
+        <w:tblStyle w:val="Tablaconcuadrcula"/>
+        <w:tblW w:w="11107" w:type="dxa"/>
+        <w:tblInd w:w="-1281" w:type="dxa"/>
+        <w:tblLayout w:type="fixed"/>
+        <w:tblLook w:val="0000" w:firstRow="0" w:lastRow="0" w:firstColumn="0" w:lastColumn="0" w:noHBand="0" w:noVBand="0"/>
+      </w:tblPr>
+      <w:tblGrid>
+        <w:gridCol w:w="1702"/>
+        <w:gridCol w:w="1477"/>
+        <w:gridCol w:w="1198"/>
+        <w:gridCol w:w="2316"/>
+        <w:gridCol w:w="1851"/>
+        <w:gridCol w:w="1281"/>
+        <w:gridCol w:w="1282"/>
+      </w:tblGrid>
+      <w:tr>
+        <w:trPr>
+          <w:trHeight w:val="443"/>
+        </w:trPr>
+        <w:tc>
+          <w:tcPr>
+            <w:tcW w:w="1702" w:type="dxa"/>
+          </w:tcPr>
+          <w:p>
+            <w:pPr>
+              <w:ind w:left="-6"/>
+              <w:rPr>
+                <w:rFonts w:cstheme="minorHAnsi"/>
+                <w:sz w:val="22"/>
+                <w:szCs w:val="22"/>
+              </w:rPr>
+            </w:pPr>
+            <w:r>
+              <w:rPr>
+                <w:rFonts w:cstheme="minorHAnsi"/>
+                <w:sz w:val="22"/>
+                <w:szCs w:val="22"/>
+              </w:rPr>
+              <w:t>ETAPAS</w:t>
+            </w:r>
+          </w:p>
+          <w:p>
+            <w:pPr>
+              <w:spacing w:after="160" w:line="278" w:lineRule="auto"/>
+              <w:ind w:left="-6"/>
+              <w:rPr>
+                <w:rFonts w:cstheme="minorHAnsi"/>
+                <w:sz w:val="22"/>
+                <w:szCs w:val="22"/>
+              </w:rPr>
+            </w:pPr>
+          </w:p>
+        </w:tc>
+        <w:tc>
+          <w:tcPr>
+            <w:tcW w:w="1477" w:type="dxa"/>
+          </w:tcPr>
+          <w:p>
+            <w:pPr>
+              <w:ind w:left="-6"/>
+              <w:rPr>
+                <w:rFonts w:cstheme="minorHAnsi"/>
+                <w:sz w:val="22"/>
+                <w:szCs w:val="22"/>
+              </w:rPr>
+            </w:pPr>
+            <w:r>
+              <w:rPr>
+                <w:rFonts w:cstheme="minorHAnsi"/>
+                <w:sz w:val="22"/>
+                <w:szCs w:val="22"/>
+              </w:rPr>
+              <w:t xml:space="preserve">TAREAS </w:t>
+            </w:r>
+          </w:p>
+        </w:tc>
+        <w:tc>
+          <w:tcPr>
+            <w:tcW w:w="1198" w:type="dxa"/>
+          </w:tcPr>
+          <w:p>
+            <w:pPr>
+              <w:ind w:left="-6"/>
+              <w:rPr>
+                <w:rFonts w:cstheme="minorHAnsi"/>
+                <w:sz w:val="22"/>
+                <w:szCs w:val="22"/>
+              </w:rPr>
+            </w:pPr>
+            <w:r>
+              <w:rPr>
+                <w:rFonts w:cstheme="minorHAnsi"/>
+                <w:sz w:val="22"/>
+                <w:szCs w:val="22"/>
+              </w:rPr>
+              <w:t xml:space="preserve">DURACION </w:t>
+            </w:r>
+          </w:p>
+          <w:p>
+            <w:pPr>
+              <w:ind w:left="-6"/>
+              <w:rPr>
+                <w:rFonts w:cstheme="minorHAnsi"/>
+                <w:sz w:val="22"/>
+                <w:szCs w:val="22"/>
+              </w:rPr>
+            </w:pPr>
+            <w:r>
+              <w:rPr>
+                <w:rFonts w:cstheme="minorHAnsi"/>
+                <w:sz w:val="22"/>
+                <w:szCs w:val="22"/>
+              </w:rPr>
+              <w:t>(En HS)</w:t>
+            </w:r>
+          </w:p>
+        </w:tc>
+        <w:tc>
+          <w:tcPr>
+            <w:tcW w:w="2316" w:type="dxa"/>
+          </w:tcPr>
+          <w:p>
+            <w:pPr>
+              <w:ind w:left="-6"/>
+              <w:rPr>
+                <w:rFonts w:cstheme="minorHAnsi"/>
+                <w:sz w:val="22"/>
+                <w:szCs w:val="22"/>
+              </w:rPr>
+            </w:pPr>
+            <w:r>
+              <w:rPr>
+                <w:rFonts w:cstheme="minorHAnsi"/>
+                <w:sz w:val="22"/>
+                <w:szCs w:val="22"/>
+              </w:rPr>
+              <w:t>RESULTADOS</w:t>
+            </w:r>
+          </w:p>
+          <w:p>
+            <w:pPr>
+              <w:ind w:left="-6"/>
+              <w:rPr>
+                <w:rFonts w:cstheme="minorHAnsi"/>
+                <w:sz w:val="22"/>
+                <w:szCs w:val="22"/>
+              </w:rPr>
+            </w:pPr>
+            <w:r>
+              <w:rPr>
+                <w:rFonts w:cstheme="minorHAnsi"/>
+                <w:sz w:val="22"/>
+                <w:szCs w:val="22"/>
+              </w:rPr>
+              <w:t>ESPERADOS</w:t>
+            </w:r>
+          </w:p>
+        </w:tc>
+        <w:tc>
+          <w:tcPr>
+            <w:tcW w:w="1851" w:type="dxa"/>
+          </w:tcPr>
+          <w:p>
+            <w:pPr>
+              <w:ind w:left="-6"/>
+              <w:rPr>
+                <w:rFonts w:cstheme="minorHAnsi"/>
+                <w:sz w:val="22"/>
+                <w:szCs w:val="22"/>
+              </w:rPr>
+            </w:pPr>
+            <w:r>
+              <w:rPr>
+                <w:rFonts w:cstheme="minorHAnsi"/>
+                <w:sz w:val="22"/>
+                <w:szCs w:val="22"/>
+              </w:rPr>
+              <w:t>RESPONSABLE</w:t>
+            </w:r>
+          </w:p>
+        </w:tc>
+        <w:tc>
+          <w:tcPr>
+            <w:tcW w:w="1281" w:type="dxa"/>
+          </w:tcPr>
+          <w:p>
+            <w:pPr>
+              <w:ind w:left="-6"/>
+              <w:rPr>
+                <w:rFonts w:cstheme="minorHAnsi"/>
+                <w:sz w:val="22"/>
+                <w:szCs w:val="22"/>
+              </w:rPr>
+            </w:pPr>
+            <w:r>
+              <w:rPr>
+                <w:rFonts w:cstheme="minorHAnsi"/>
+                <w:sz w:val="22"/>
+                <w:szCs w:val="22"/>
+              </w:rPr>
+              <w:t xml:space="preserve">FECHA DE INICIO </w:t>
+            </w:r>
+          </w:p>
+        </w:tc>
+        <w:tc>
+          <w:tcPr>
+            <w:tcW w:w="1282" w:type="dxa"/>
+          </w:tcPr>
+          <w:p>
+            <w:pPr>
+              <w:ind w:left="-6"/>
+              <w:rPr>
+                <w:rFonts w:cstheme="minorHAnsi"/>
+                <w:sz w:val="22"/>
+                <w:szCs w:val="22"/>
+              </w:rPr>
+            </w:pPr>
+            <w:r>
+              <w:rPr>
+                <w:rFonts w:cstheme="minorHAnsi"/>
+                <w:sz w:val="22"/>
+                <w:szCs w:val="22"/>
+              </w:rPr>
+              <w:t xml:space="preserve">FECHA DE </w:t>
+            </w:r>
+          </w:p>
+          <w:p>
+            <w:pPr>
+              <w:rPr>
+                <w:rFonts w:cstheme="minorHAnsi"/>
+                <w:sz w:val="22"/>
+                <w:szCs w:val="22"/>
+              </w:rPr>
+            </w:pPr>
+            <w:r>
+              <w:rPr>
+                <w:rFonts w:cstheme="minorHAnsi"/>
+                <w:sz w:val="22"/>
+                <w:szCs w:val="22"/>
+              </w:rPr>
+              <w:t>FINALIZACION</w:t>
+            </w:r>
+          </w:p>
+        </w:tc>
+      </w:tr>
+      <w:tr>
+        <w:trPr>
+          <w:trHeight w:val="499"/>
+        </w:trPr>
+        <w:tc>
+          <w:tcPr>
+            <w:tcW w:w="1702" w:type="dxa"/>
+          </w:tcPr>
+          <w:p>
+            <w:pPr>
+              <w:ind w:left="-251" w:firstLine="224"/>
+              <w:rPr>
+                <w:rFonts w:cstheme="minorHAnsi"/>
+                <w:sz w:val="22"/>
+                <w:szCs w:val="22"/>
+              </w:rPr>
+            </w:pPr>
+            <w:r>
+              <w:rPr>
+                <w:rFonts w:cstheme="minorHAnsi"/>
+                <w:sz w:val="22"/>
+                <w:szCs w:val="22"/>
+              </w:rPr>
+              <w:t>Planificación</w:t>
+            </w:r>
+          </w:p>
+          <w:p>
+            <w:pPr>
+              <w:ind w:left="-251" w:firstLine="224"/>
+              <w:rPr>
+                <w:rFonts w:cstheme="minorHAnsi"/>
+                <w:sz w:val="22"/>
+                <w:szCs w:val="22"/>
+              </w:rPr>
+            </w:pPr>
+            <w:r>
+              <w:rPr>
+                <w:rFonts w:cstheme="minorHAnsi"/>
+                <w:sz w:val="22"/>
+                <w:szCs w:val="22"/>
+              </w:rPr>
+              <w:t>Inicial</w:t>
+            </w:r>
+          </w:p>
+        </w:tc>
+        <w:tc>
+          <w:tcPr>
+            <w:tcW w:w="1477" w:type="dxa"/>
+          </w:tcPr>
+          <w:p>
+            <w:pPr>
+              <w:ind w:left="-6"/>
+              <w:rPr>
+                <w:rFonts w:cstheme="minorHAnsi"/>
+                <w:sz w:val="22"/>
+                <w:szCs w:val="22"/>
+              </w:rPr>
+            </w:pPr>
+            <w:r>
+              <w:rPr>
+                <w:rFonts w:cstheme="minorHAnsi"/>
+                <w:sz w:val="22"/>
+                <w:szCs w:val="22"/>
+              </w:rPr>
+              <w:t>El equipo se reúne a planificar las tareas del equipo</w:t>
+            </w:r>
+          </w:p>
+        </w:tc>
+        <w:tc>
+          <w:tcPr>
+            <w:tcW w:w="1198" w:type="dxa"/>
+          </w:tcPr>
+          <w:p>
+            <w:pPr>
+              <w:ind w:left="-6"/>
+              <w:rPr>
+                <w:rFonts w:cstheme="minorHAnsi"/>
+                <w:sz w:val="22"/>
+                <w:szCs w:val="22"/>
+              </w:rPr>
+            </w:pPr>
+            <w:r>
+              <w:rPr>
+                <w:rFonts w:cstheme="minorHAnsi"/>
+                <w:sz w:val="22"/>
+                <w:szCs w:val="22"/>
+              </w:rPr>
+              <w:t>2-4</w:t>
+            </w:r>
+          </w:p>
+        </w:tc>
+        <w:tc>
+          <w:tcPr>
+            <w:tcW w:w="2316" w:type="dxa"/>
+          </w:tcPr>
+          <w:p>
+            <w:pPr>
+              <w:ind w:left="-6"/>
+              <w:rPr>
+                <w:rFonts w:cstheme="minorHAnsi"/>
+                <w:sz w:val="22"/>
+                <w:szCs w:val="22"/>
+              </w:rPr>
+            </w:pPr>
+            <w:r>
+              <w:rPr>
+                <w:rFonts w:cstheme="minorHAnsi"/>
+                <w:sz w:val="22"/>
+                <w:szCs w:val="22"/>
+              </w:rPr>
+              <w:t>Dejar sentadas las bases de los roles de cada integrante y su área de trabajo</w:t>
+            </w:r>
+          </w:p>
+        </w:tc>
+        <w:tc>
+          <w:tcPr>
+            <w:tcW w:w="1851" w:type="dxa"/>
+          </w:tcPr>
+          <w:p>
+            <w:pPr>
+              <w:ind w:left="-6"/>
+              <w:rPr>
+                <w:rFonts w:cstheme="minorHAnsi"/>
+                <w:sz w:val="22"/>
+                <w:szCs w:val="22"/>
+              </w:rPr>
+            </w:pPr>
+            <w:r>
+              <w:rPr>
+                <w:rFonts w:cstheme="minorHAnsi"/>
+                <w:sz w:val="22"/>
+                <w:szCs w:val="22"/>
+              </w:rPr>
+              <w:t>Todo el equipo de desarrollo de mApache</w:t>
+            </w:r>
+          </w:p>
+        </w:tc>
+        <w:tc>
+          <w:tcPr>
+            <w:tcW w:w="1281" w:type="dxa"/>
+          </w:tcPr>
+          <w:p>
+            <w:pPr>
+              <w:ind w:left="-6"/>
+              <w:rPr>
+                <w:rFonts w:cstheme="minorHAnsi"/>
+                <w:sz w:val="22"/>
+                <w:szCs w:val="22"/>
+              </w:rPr>
+            </w:pPr>
+            <w:r>
+              <w:rPr>
+                <w:rFonts w:cstheme="minorHAnsi"/>
+                <w:sz w:val="22"/>
+                <w:szCs w:val="22"/>
+              </w:rPr>
+              <w:t>02/04/2025</w:t>
+            </w:r>
+          </w:p>
+        </w:tc>
+        <w:tc>
+          <w:tcPr>
+            <w:tcW w:w="1282" w:type="dxa"/>
+          </w:tcPr>
+          <w:p>
+            <w:pPr>
+              <w:ind w:left="-6"/>
+              <w:rPr>
+                <w:rFonts w:cstheme="minorHAnsi"/>
+                <w:sz w:val="22"/>
+                <w:szCs w:val="22"/>
+              </w:rPr>
+            </w:pPr>
+            <w:r>
+              <w:rPr>
+                <w:rFonts w:cstheme="minorHAnsi"/>
+                <w:sz w:val="22"/>
+                <w:szCs w:val="22"/>
+              </w:rPr>
+              <w:t>02/04/2025</w:t>
+            </w:r>
+          </w:p>
+        </w:tc>
+      </w:tr>
+      <w:tr>
+        <w:trPr>
+          <w:trHeight w:val="499"/>
+        </w:trPr>
+        <w:tc>
+          <w:tcPr>
+            <w:tcW w:w="1702" w:type="dxa"/>
+          </w:tcPr>
+          <w:p>
+            <w:pPr>
+              <w:rPr>
+                <w:rFonts w:cstheme="minorHAnsi"/>
+                <w:sz w:val="22"/>
+                <w:szCs w:val="22"/>
+              </w:rPr>
+            </w:pPr>
+            <w:r>
+              <w:rPr>
+                <w:rFonts w:cstheme="minorHAnsi"/>
+                <w:sz w:val="22"/>
+                <w:szCs w:val="22"/>
+              </w:rPr>
+              <w:t>Diseño Conceptual de la estructura de la BD</w:t>
+            </w:r>
+          </w:p>
+        </w:tc>
+        <w:tc>
+          <w:tcPr>
+            <w:tcW w:w="1477" w:type="dxa"/>
+          </w:tcPr>
+          <w:p>
+            <w:pPr>
+              <w:ind w:left="-6"/>
+              <w:rPr>
+                <w:rFonts w:cstheme="minorHAnsi"/>
+                <w:sz w:val="22"/>
+                <w:szCs w:val="22"/>
+              </w:rPr>
+            </w:pPr>
+            <w:r>
+              <w:rPr>
+                <w:rFonts w:cstheme="minorHAnsi"/>
+                <w:sz w:val="22"/>
+                <w:szCs w:val="22"/>
+              </w:rPr>
+              <w:t>Desarrollar el MER y MR del sistema solicitado para poder luego diseñar la BD</w:t>
+            </w:r>
+          </w:p>
+        </w:tc>
+        <w:tc>
+          <w:tcPr>
+            <w:tcW w:w="1198" w:type="dxa"/>
+          </w:tcPr>
+          <w:p>
+            <w:pPr>
+              <w:ind w:left="-6"/>
+              <w:rPr>
+                <w:rFonts w:cstheme="minorHAnsi"/>
+                <w:sz w:val="22"/>
+                <w:szCs w:val="22"/>
+              </w:rPr>
+            </w:pPr>
+            <w:r>
+              <w:rPr>
+                <w:rFonts w:cstheme="minorHAnsi"/>
+                <w:sz w:val="22"/>
+                <w:szCs w:val="22"/>
+              </w:rPr>
+              <w:t>3-4</w:t>
+            </w:r>
+          </w:p>
+        </w:tc>
+        <w:tc>
+          <w:tcPr>
+            <w:tcW w:w="2316" w:type="dxa"/>
+          </w:tcPr>
+          <w:p>
+            <w:pPr>
+              <w:ind w:left="-6"/>
+              <w:rPr>
+                <w:rFonts w:cstheme="minorHAnsi"/>
+                <w:sz w:val="22"/>
+                <w:szCs w:val="22"/>
+              </w:rPr>
+            </w:pPr>
+            <w:r>
+              <w:rPr>
+                <w:rFonts w:cstheme="minorHAnsi"/>
+                <w:sz w:val="22"/>
+                <w:szCs w:val="22"/>
+              </w:rPr>
+              <w:t>Concluir con el modelo de tablas de la BD para comenzar a diseñarla en MySQL WorkBench</w:t>
+            </w:r>
+          </w:p>
+        </w:tc>
+        <w:tc>
+          <w:tcPr>
+            <w:tcW w:w="1851" w:type="dxa"/>
+          </w:tcPr>
+          <w:p>
+            <w:pPr>
+              <w:rPr>
+                <w:rFonts w:cstheme="minorHAnsi"/>
+                <w:sz w:val="22"/>
+                <w:szCs w:val="22"/>
+              </w:rPr>
+            </w:pPr>
+            <w:r>
+              <w:rPr>
+                <w:rFonts w:cstheme="minorHAnsi"/>
+                <w:sz w:val="22"/>
+                <w:szCs w:val="22"/>
+              </w:rPr>
+              <w:t>. Álvarez Patricio</w:t>
+            </w:r>
+          </w:p>
+          <w:p>
+            <w:pPr>
+              <w:rPr>
+                <w:rFonts w:cstheme="minorHAnsi"/>
+                <w:sz w:val="22"/>
+                <w:szCs w:val="22"/>
+              </w:rPr>
+            </w:pPr>
+            <w:r>
+              <w:rPr>
+                <w:rFonts w:cstheme="minorHAnsi"/>
+                <w:sz w:val="22"/>
+                <w:szCs w:val="22"/>
+              </w:rPr>
+              <w:t>. Kuszmiruk Vispo German</w:t>
+            </w:r>
+          </w:p>
+        </w:tc>
+        <w:tc>
+          <w:tcPr>
+            <w:tcW w:w="1281" w:type="dxa"/>
+          </w:tcPr>
+          <w:p>
+            <w:pPr>
+              <w:ind w:left="-6"/>
+              <w:rPr>
+                <w:rFonts w:cstheme="minorHAnsi"/>
+                <w:sz w:val="22"/>
+                <w:szCs w:val="22"/>
+              </w:rPr>
+            </w:pPr>
+            <w:r>
+              <w:rPr>
+                <w:rFonts w:cstheme="minorHAnsi"/>
+                <w:sz w:val="22"/>
+                <w:szCs w:val="22"/>
+              </w:rPr>
+              <w:t>03/04/2025</w:t>
+            </w:r>
+          </w:p>
+        </w:tc>
+        <w:tc>
+          <w:tcPr>
+            <w:tcW w:w="1282" w:type="dxa"/>
+          </w:tcPr>
+          <w:p>
+            <w:pPr>
+              <w:ind w:left="-6"/>
+              <w:rPr>
+                <w:rFonts w:cstheme="minorHAnsi"/>
+                <w:sz w:val="22"/>
+                <w:szCs w:val="22"/>
+              </w:rPr>
+            </w:pPr>
+            <w:r>
+              <w:rPr>
+                <w:rFonts w:cstheme="minorHAnsi"/>
+                <w:sz w:val="22"/>
+                <w:szCs w:val="22"/>
+              </w:rPr>
+              <w:t>04/04/2025</w:t>
+            </w:r>
+          </w:p>
+        </w:tc>
+      </w:tr>
+      <w:tr>
+        <w:trPr>
+          <w:trHeight w:val="499"/>
+        </w:trPr>
+        <w:tc>
+          <w:tcPr>
+            <w:tcW w:w="1702" w:type="dxa"/>
+          </w:tcPr>
+          <w:p>
+            <w:pPr>
+              <w:rPr>
+                <w:rFonts w:cstheme="minorHAnsi"/>
+                <w:sz w:val="22"/>
+                <w:szCs w:val="22"/>
+              </w:rPr>
+            </w:pPr>
+            <w:r>
+              <w:rPr>
+                <w:rFonts w:cstheme="minorHAnsi"/>
+                <w:sz w:val="22"/>
+                <w:szCs w:val="22"/>
+              </w:rPr>
+              <w:t>Entrega del Plan de desarrollo</w:t>
+            </w:r>
+          </w:p>
+        </w:tc>
+        <w:tc>
+          <w:tcPr>
+            <w:tcW w:w="1477" w:type="dxa"/>
+          </w:tcPr>
+          <w:p>
+            <w:pPr>
+              <w:ind w:left="-6"/>
+              <w:rPr>
+                <w:rFonts w:cstheme="minorHAnsi"/>
+                <w:sz w:val="22"/>
+                <w:szCs w:val="22"/>
+              </w:rPr>
+            </w:pPr>
+            <w:r>
+              <w:rPr>
+                <w:rFonts w:cstheme="minorHAnsi"/>
+                <w:sz w:val="22"/>
+                <w:szCs w:val="22"/>
+              </w:rPr>
+              <w:t>El equipo de trabajo hace entrega de la planificación</w:t>
+            </w:r>
+          </w:p>
+        </w:tc>
+        <w:tc>
+          <w:tcPr>
+            <w:tcW w:w="1198" w:type="dxa"/>
+          </w:tcPr>
+          <w:p>
+            <w:pPr>
+              <w:ind w:left="-6"/>
+              <w:rPr>
+                <w:rFonts w:cstheme="minorHAnsi"/>
+                <w:sz w:val="22"/>
+                <w:szCs w:val="22"/>
+              </w:rPr>
+            </w:pPr>
+            <w:r>
+              <w:rPr>
+                <w:rFonts w:cstheme="minorHAnsi"/>
+                <w:sz w:val="22"/>
+                <w:szCs w:val="22"/>
+              </w:rPr>
+              <w:t>-</w:t>
+            </w:r>
+          </w:p>
+        </w:tc>
+        <w:tc>
+          <w:tcPr>
+            <w:tcW w:w="2316" w:type="dxa"/>
+          </w:tcPr>
+          <w:p>
+            <w:pPr>
+              <w:ind w:left="-6"/>
+              <w:rPr>
+                <w:rFonts w:cstheme="minorHAnsi"/>
+                <w:sz w:val="22"/>
+                <w:szCs w:val="22"/>
+              </w:rPr>
+            </w:pPr>
+            <w:r>
+              <w:rPr>
+                <w:rFonts w:cstheme="minorHAnsi"/>
+                <w:sz w:val="22"/>
+                <w:szCs w:val="22"/>
+              </w:rPr>
+              <w:t>Presentar la documentación para que nuestro cliente tenga conocimiento del proceso de desarrollo</w:t>
+            </w:r>
+          </w:p>
+        </w:tc>
+        <w:tc>
+          <w:tcPr>
+            <w:tcW w:w="1851" w:type="dxa"/>
+          </w:tcPr>
+          <w:p>
+            <w:pPr>
+              <w:ind w:left="-6"/>
+              <w:rPr>
+                <w:rFonts w:cstheme="minorHAnsi"/>
+                <w:sz w:val="22"/>
+                <w:szCs w:val="22"/>
+              </w:rPr>
+            </w:pPr>
+            <w:r>
+              <w:rPr>
+                <w:rFonts w:cstheme="minorHAnsi"/>
+                <w:sz w:val="22"/>
+                <w:szCs w:val="22"/>
+              </w:rPr>
+              <w:t>Todo el equipo de desarrollo de mApache</w:t>
+            </w:r>
+          </w:p>
+        </w:tc>
+        <w:tc>
+          <w:tcPr>
+            <w:tcW w:w="1281" w:type="dxa"/>
+          </w:tcPr>
+          <w:p>
+            <w:pPr>
+              <w:ind w:left="-6"/>
+              <w:rPr>
+                <w:rFonts w:cstheme="minorHAnsi"/>
+                <w:sz w:val="22"/>
+                <w:szCs w:val="22"/>
+              </w:rPr>
+            </w:pPr>
+            <w:r>
+              <w:rPr>
+                <w:rFonts w:cstheme="minorHAnsi"/>
+                <w:sz w:val="22"/>
+                <w:szCs w:val="22"/>
+              </w:rPr>
+              <w:t>04/04/2025</w:t>
+            </w:r>
+          </w:p>
+        </w:tc>
+        <w:tc>
+          <w:tcPr>
+            <w:tcW w:w="1282" w:type="dxa"/>
+          </w:tcPr>
+          <w:p>
+            <w:pPr>
+              <w:ind w:left="-6"/>
+              <w:rPr>
+                <w:rFonts w:cstheme="minorHAnsi"/>
+                <w:sz w:val="22"/>
+                <w:szCs w:val="22"/>
+              </w:rPr>
+            </w:pPr>
+            <w:r>
+              <w:rPr>
+                <w:rFonts w:cstheme="minorHAnsi"/>
+                <w:sz w:val="22"/>
+                <w:szCs w:val="22"/>
+              </w:rPr>
+              <w:t>04/04/2025</w:t>
+            </w:r>
+          </w:p>
+        </w:tc>
+      </w:tr>
+      <w:tr>
+        <w:trPr>
+          <w:trHeight w:val="2575"/>
+        </w:trPr>
+        <w:tc>
+          <w:tcPr>
+            <w:tcW w:w="1702" w:type="dxa"/>
+          </w:tcPr>
+          <w:p>
+            <w:pPr>
+              <w:rPr>
+                <w:rFonts w:cstheme="minorHAnsi"/>
+                <w:sz w:val="22"/>
+                <w:szCs w:val="22"/>
+              </w:rPr>
+            </w:pPr>
+            <w:r>
+              <w:rPr>
+                <w:rFonts w:cstheme="minorHAnsi"/>
+                <w:sz w:val="22"/>
+                <w:szCs w:val="22"/>
+              </w:rPr>
+              <w:t>Creación de la base de datos</w:t>
+            </w:r>
+            <w:r>
+              <w:rPr>
+                <w:rFonts w:cstheme="minorHAnsi"/>
+                <w:sz w:val="22"/>
+                <w:szCs w:val="22"/>
+              </w:rPr>
+              <w:t xml:space="preserve"> para el sistema del spa</w:t>
+            </w:r>
+            <w:r>
+              <w:rPr>
+                <w:rFonts w:cstheme="minorHAnsi"/>
+                <w:sz w:val="22"/>
+                <w:szCs w:val="22"/>
+              </w:rPr>
+              <w:t>.</w:t>
+            </w:r>
+          </w:p>
+        </w:tc>
+        <w:tc>
+          <w:tcPr>
+            <w:tcW w:w="1477" w:type="dxa"/>
+          </w:tcPr>
+          <w:p>
+            <w:pPr>
+              <w:ind w:left="-6"/>
+              <w:rPr>
+                <w:rFonts w:cstheme="minorHAnsi"/>
+                <w:sz w:val="22"/>
+                <w:szCs w:val="22"/>
+              </w:rPr>
+            </w:pPr>
+            <w:r>
+              <w:rPr>
+                <w:rFonts w:cstheme="minorHAnsi"/>
+                <w:sz w:val="22"/>
+                <w:szCs w:val="22"/>
+              </w:rPr>
+              <w:t>El equipo crea</w:t>
+            </w:r>
+            <w:r>
+              <w:rPr>
+                <w:rFonts w:cstheme="minorHAnsi"/>
+                <w:sz w:val="22"/>
+                <w:szCs w:val="22"/>
+              </w:rPr>
+              <w:t xml:space="preserve"> la BD dentro del sistema gestor de BD (MySQL </w:t>
+            </w:r>
+            <w:r>
+              <w:rPr>
+                <w:rFonts w:cstheme="minorHAnsi"/>
+                <w:sz w:val="22"/>
+                <w:szCs w:val="22"/>
+              </w:rPr>
+              <w:t>WorkBench</w:t>
+            </w:r>
+            <w:r>
+              <w:rPr>
+                <w:rFonts w:cstheme="minorHAnsi"/>
+                <w:sz w:val="22"/>
+                <w:szCs w:val="22"/>
+              </w:rPr>
+              <w:t>)</w:t>
+            </w:r>
+            <w:r>
+              <w:rPr>
+                <w:rFonts w:cstheme="minorHAnsi"/>
+                <w:sz w:val="22"/>
+                <w:szCs w:val="22"/>
+              </w:rPr>
+              <w:t xml:space="preserve"> valiéndose del esquema de tablas</w:t>
+            </w:r>
+          </w:p>
+        </w:tc>
+        <w:tc>
+          <w:tcPr>
+            <w:tcW w:w="1198" w:type="dxa"/>
+          </w:tcPr>
+          <w:p>
+            <w:pPr>
+              <w:ind w:left="-6"/>
+              <w:rPr>
+                <w:rFonts w:cstheme="minorHAnsi"/>
+                <w:sz w:val="22"/>
+                <w:szCs w:val="22"/>
+              </w:rPr>
+            </w:pPr>
+            <w:r>
+              <w:rPr>
+                <w:rFonts w:cstheme="minorHAnsi"/>
+                <w:sz w:val="22"/>
+                <w:szCs w:val="22"/>
+              </w:rPr>
+              <w:t>3-4</w:t>
+            </w:r>
+          </w:p>
+        </w:tc>
+        <w:tc>
+          <w:tcPr>
+            <w:tcW w:w="2316" w:type="dxa"/>
+          </w:tcPr>
+          <w:p>
+            <w:pPr>
+              <w:ind w:left="-6"/>
+              <w:rPr>
+                <w:rFonts w:cstheme="minorHAnsi"/>
+                <w:sz w:val="22"/>
+                <w:szCs w:val="22"/>
+              </w:rPr>
+            </w:pPr>
+            <w:r>
+              <w:rPr>
+                <w:rFonts w:cstheme="minorHAnsi"/>
+                <w:sz w:val="22"/>
+                <w:szCs w:val="22"/>
+              </w:rPr>
+              <w:t>Obtener un sistema de bases de datos relacional funcional a las necesidades de manejo de datos del software del spa</w:t>
+            </w:r>
+          </w:p>
+        </w:tc>
+        <w:tc>
+          <w:tcPr>
+            <w:tcW w:w="1851" w:type="dxa"/>
+          </w:tcPr>
+          <w:p>
+            <w:pPr>
+              <w:rPr>
+                <w:rFonts w:cstheme="minorHAnsi"/>
+                <w:sz w:val="22"/>
+                <w:szCs w:val="22"/>
+              </w:rPr>
+            </w:pPr>
+            <w:r>
+              <w:rPr>
+                <w:rFonts w:cstheme="minorHAnsi"/>
+                <w:sz w:val="22"/>
+                <w:szCs w:val="22"/>
+              </w:rPr>
+              <w:t>. Álvarez Patricio</w:t>
+            </w:r>
+          </w:p>
+          <w:p>
+            <w:pPr>
+              <w:ind w:left="-6"/>
+              <w:rPr>
+                <w:rFonts w:cstheme="minorHAnsi"/>
+                <w:sz w:val="22"/>
+                <w:szCs w:val="22"/>
+              </w:rPr>
+            </w:pPr>
+            <w:r>
+              <w:rPr>
+                <w:rFonts w:cstheme="minorHAnsi"/>
+                <w:sz w:val="22"/>
+                <w:szCs w:val="22"/>
+              </w:rPr>
+              <w:t>. Kuszmiruk Vispo German</w:t>
+            </w:r>
+          </w:p>
+        </w:tc>
+        <w:tc>
+          <w:tcPr>
+            <w:tcW w:w="1281" w:type="dxa"/>
+          </w:tcPr>
+          <w:p>
+            <w:pPr>
+              <w:ind w:left="-6"/>
+              <w:rPr>
+                <w:rFonts w:cstheme="minorHAnsi"/>
+                <w:sz w:val="22"/>
+                <w:szCs w:val="22"/>
+              </w:rPr>
+            </w:pPr>
+            <w:r>
+              <w:rPr>
+                <w:rFonts w:cstheme="minorHAnsi"/>
+                <w:sz w:val="22"/>
+                <w:szCs w:val="22"/>
+              </w:rPr>
+              <w:t>04/04/2025</w:t>
+            </w:r>
+          </w:p>
+        </w:tc>
+        <w:tc>
+          <w:tcPr>
+            <w:tcW w:w="1282" w:type="dxa"/>
+          </w:tcPr>
+          <w:p>
+            <w:pPr>
+              <w:ind w:left="-6"/>
+              <w:rPr>
+                <w:rFonts w:cstheme="minorHAnsi"/>
+                <w:sz w:val="22"/>
+                <w:szCs w:val="22"/>
+              </w:rPr>
+            </w:pPr>
+            <w:r>
+              <w:rPr>
+                <w:rFonts w:cstheme="minorHAnsi"/>
+                <w:sz w:val="22"/>
+                <w:szCs w:val="22"/>
+              </w:rPr>
+              <w:t>0</w:t>
+            </w:r>
+            <w:r>
+              <w:rPr>
+                <w:rFonts w:cstheme="minorHAnsi"/>
+                <w:sz w:val="22"/>
+                <w:szCs w:val="22"/>
+              </w:rPr>
+              <w:t>5</w:t>
+            </w:r>
+            <w:r>
+              <w:rPr>
+                <w:rFonts w:cstheme="minorHAnsi"/>
+                <w:sz w:val="22"/>
+                <w:szCs w:val="22"/>
+              </w:rPr>
+              <w:t>/04/2025</w:t>
+            </w:r>
+          </w:p>
+        </w:tc>
+      </w:tr>
+      <w:tr>
+        <w:trPr>
+          <w:trHeight w:val="2277"/>
+        </w:trPr>
+        <w:tc>
+          <w:tcPr>
+            <w:tcW w:w="1702" w:type="dxa"/>
+          </w:tcPr>
+          <w:p>
+            <w:pPr>
+              <w:rPr>
+                <w:rFonts w:cstheme="minorHAnsi"/>
+                <w:sz w:val="22"/>
+                <w:szCs w:val="22"/>
+              </w:rPr>
+            </w:pPr>
+            <w:r>
+              <w:rPr>
+                <w:rFonts w:cstheme="minorHAnsi"/>
+                <w:sz w:val="22"/>
+                <w:szCs w:val="22"/>
+              </w:rPr>
+              <w:lastRenderedPageBreak/>
+              <w:t>Creación de esquemas dentro de la base de datos</w:t>
+            </w:r>
+          </w:p>
+        </w:tc>
+        <w:tc>
+          <w:tcPr>
+            <w:tcW w:w="1477" w:type="dxa"/>
+          </w:tcPr>
+          <w:p>
+            <w:pPr>
+              <w:ind w:left="-6"/>
+              <w:rPr>
+                <w:rFonts w:cstheme="minorHAnsi"/>
+                <w:sz w:val="22"/>
+                <w:szCs w:val="22"/>
+              </w:rPr>
+            </w:pPr>
+            <w:r>
+              <w:rPr>
+                <w:rFonts w:cstheme="minorHAnsi"/>
+                <w:sz w:val="22"/>
+                <w:szCs w:val="22"/>
+              </w:rPr>
+              <w:t>El equipo ahora se encarga de crear los esquemas en los que se establecen los roles y sus autorizaciones dentro del sistema</w:t>
+            </w:r>
+          </w:p>
+        </w:tc>
+        <w:tc>
+          <w:tcPr>
+            <w:tcW w:w="1198" w:type="dxa"/>
+          </w:tcPr>
+          <w:p>
+            <w:pPr>
+              <w:ind w:left="-6"/>
+              <w:rPr>
+                <w:rFonts w:cstheme="minorHAnsi"/>
+                <w:sz w:val="22"/>
+                <w:szCs w:val="22"/>
+              </w:rPr>
+            </w:pPr>
+            <w:r>
+              <w:rPr>
+                <w:rFonts w:cstheme="minorHAnsi"/>
+                <w:sz w:val="22"/>
+                <w:szCs w:val="22"/>
+              </w:rPr>
+              <w:t>2</w:t>
+            </w:r>
+          </w:p>
+        </w:tc>
+        <w:tc>
+          <w:tcPr>
+            <w:tcW w:w="2316" w:type="dxa"/>
+          </w:tcPr>
+          <w:p>
+            <w:pPr>
+              <w:ind w:left="-6"/>
+              <w:rPr>
+                <w:rFonts w:cstheme="minorHAnsi"/>
+                <w:sz w:val="22"/>
+                <w:szCs w:val="22"/>
+              </w:rPr>
+            </w:pPr>
+            <w:r>
+              <w:rPr>
+                <w:rFonts w:cstheme="minorHAnsi"/>
+                <w:sz w:val="22"/>
+                <w:szCs w:val="22"/>
+              </w:rPr>
+              <w:t>Tener definido los roles que se utilizarán para un posterior sistema de registro y logueo, así como para interacciones únicas para cada tipo de usuario</w:t>
+            </w:r>
+          </w:p>
+        </w:tc>
+        <w:tc>
+          <w:tcPr>
+            <w:tcW w:w="1851" w:type="dxa"/>
+          </w:tcPr>
+          <w:p>
+            <w:pPr>
+              <w:ind w:left="-6"/>
+              <w:rPr>
+                <w:rFonts w:cstheme="minorHAnsi"/>
+                <w:sz w:val="22"/>
+                <w:szCs w:val="22"/>
+              </w:rPr>
+            </w:pPr>
+            <w:r>
+              <w:rPr>
+                <w:rFonts w:cstheme="minorHAnsi"/>
+                <w:sz w:val="22"/>
+                <w:szCs w:val="22"/>
+              </w:rPr>
+              <w:t>. Kuszmiruk Vispo German</w:t>
+            </w:r>
+          </w:p>
+        </w:tc>
+        <w:tc>
+          <w:tcPr>
+            <w:tcW w:w="1281" w:type="dxa"/>
+          </w:tcPr>
+          <w:p>
+            <w:pPr>
+              <w:ind w:left="-6"/>
+              <w:rPr>
+                <w:rFonts w:cstheme="minorHAnsi"/>
+                <w:sz w:val="22"/>
+                <w:szCs w:val="22"/>
+              </w:rPr>
+            </w:pPr>
+            <w:r>
+              <w:rPr>
+                <w:rFonts w:cstheme="minorHAnsi"/>
+                <w:sz w:val="22"/>
+                <w:szCs w:val="22"/>
+              </w:rPr>
+              <w:t>05/04/2025</w:t>
+            </w:r>
+          </w:p>
+        </w:tc>
+        <w:tc>
+          <w:tcPr>
+            <w:tcW w:w="1282" w:type="dxa"/>
+          </w:tcPr>
+          <w:p>
+            <w:pPr>
+              <w:ind w:left="-6"/>
+              <w:rPr>
+                <w:rFonts w:cstheme="minorHAnsi"/>
+                <w:sz w:val="22"/>
+                <w:szCs w:val="22"/>
+              </w:rPr>
+            </w:pPr>
+            <w:r>
+              <w:rPr>
+                <w:rFonts w:cstheme="minorHAnsi"/>
+                <w:sz w:val="22"/>
+                <w:szCs w:val="22"/>
+              </w:rPr>
+              <w:t>05/04/2025</w:t>
+            </w:r>
+          </w:p>
+        </w:tc>
+      </w:tr>
+      <w:tr>
+        <w:trPr>
+          <w:trHeight w:val="499"/>
+        </w:trPr>
+        <w:tc>
+          <w:tcPr>
+            <w:tcW w:w="1702" w:type="dxa"/>
+          </w:tcPr>
+          <w:p>
+            <w:pPr>
+              <w:rPr>
+                <w:rFonts w:cstheme="minorHAnsi"/>
+                <w:sz w:val="22"/>
+                <w:szCs w:val="22"/>
+              </w:rPr>
+            </w:pPr>
+            <w:r>
+              <w:rPr>
+                <w:rFonts w:cstheme="minorHAnsi"/>
+                <w:sz w:val="22"/>
+                <w:szCs w:val="22"/>
+              </w:rPr>
+              <w:t>Creación del proyecto web y de página principal del spa</w:t>
+            </w:r>
+          </w:p>
+        </w:tc>
+        <w:tc>
+          <w:tcPr>
+            <w:tcW w:w="1477" w:type="dxa"/>
+          </w:tcPr>
+          <w:p>
+            <w:pPr>
+              <w:ind w:left="-6"/>
+              <w:rPr>
+                <w:rFonts w:cstheme="minorHAnsi"/>
+                <w:sz w:val="22"/>
+                <w:szCs w:val="22"/>
+              </w:rPr>
+            </w:pPr>
+            <w:r>
+              <w:rPr>
+                <w:rFonts w:cstheme="minorHAnsi"/>
+                <w:sz w:val="22"/>
+                <w:szCs w:val="22"/>
+              </w:rPr>
+              <w:t>Parte del equipo comienza con la creación de las primeras vistas de inicio (sin vista de usuario especifico)</w:t>
+            </w:r>
+          </w:p>
+        </w:tc>
+        <w:tc>
+          <w:tcPr>
+            <w:tcW w:w="1198" w:type="dxa"/>
+          </w:tcPr>
+          <w:p>
+            <w:pPr>
+              <w:ind w:left="-6"/>
+              <w:rPr>
+                <w:rFonts w:cstheme="minorHAnsi"/>
+                <w:sz w:val="22"/>
+                <w:szCs w:val="22"/>
+              </w:rPr>
+            </w:pPr>
+            <w:r>
+              <w:rPr>
+                <w:rFonts w:cstheme="minorHAnsi"/>
+                <w:sz w:val="22"/>
+                <w:szCs w:val="22"/>
+              </w:rPr>
+              <w:t>4-5</w:t>
+            </w:r>
+          </w:p>
+        </w:tc>
+        <w:tc>
+          <w:tcPr>
+            <w:tcW w:w="2316" w:type="dxa"/>
+          </w:tcPr>
+          <w:p>
+            <w:pPr>
+              <w:ind w:left="-6"/>
+              <w:rPr>
+                <w:rFonts w:cstheme="minorHAnsi"/>
+                <w:sz w:val="22"/>
+                <w:szCs w:val="22"/>
+              </w:rPr>
+            </w:pPr>
+            <w:r>
+              <w:rPr>
+                <w:rFonts w:cstheme="minorHAnsi"/>
+                <w:sz w:val="22"/>
+                <w:szCs w:val="22"/>
+              </w:rPr>
+              <w:t xml:space="preserve">Obtener una página de información general del </w:t>
+            </w:r>
+            <w:r>
+              <w:rPr>
+                <w:rFonts w:cstheme="minorHAnsi"/>
+                <w:sz w:val="22"/>
+                <w:szCs w:val="22"/>
+              </w:rPr>
+              <w:t>spa</w:t>
+            </w:r>
+            <w:r>
+              <w:rPr>
+                <w:rFonts w:cstheme="minorHAnsi"/>
+                <w:sz w:val="22"/>
+                <w:szCs w:val="22"/>
+              </w:rPr>
+              <w:t xml:space="preserve"> con los campos a visitar: Inicio, Servicios, Contactos.</w:t>
+            </w:r>
+          </w:p>
+        </w:tc>
+        <w:tc>
+          <w:tcPr>
+            <w:tcW w:w="1851" w:type="dxa"/>
+          </w:tcPr>
+          <w:p>
+            <w:pPr>
+              <w:ind w:left="-6"/>
+              <w:rPr>
+                <w:rFonts w:cstheme="minorHAnsi"/>
+                <w:sz w:val="22"/>
+                <w:szCs w:val="22"/>
+              </w:rPr>
+            </w:pPr>
+            <w:r>
+              <w:rPr>
+                <w:rFonts w:cstheme="minorHAnsi"/>
+                <w:sz w:val="22"/>
+                <w:szCs w:val="22"/>
+              </w:rPr>
+              <w:t>. Ucero Tiago</w:t>
+            </w:r>
+          </w:p>
+        </w:tc>
+        <w:tc>
+          <w:tcPr>
+            <w:tcW w:w="1281" w:type="dxa"/>
+          </w:tcPr>
+          <w:p>
+            <w:pPr>
+              <w:ind w:left="-6"/>
+              <w:rPr>
+                <w:rFonts w:cstheme="minorHAnsi"/>
+                <w:sz w:val="22"/>
+                <w:szCs w:val="22"/>
+              </w:rPr>
+            </w:pPr>
+            <w:r>
+              <w:rPr>
+                <w:rFonts w:cstheme="minorHAnsi"/>
+                <w:sz w:val="22"/>
+                <w:szCs w:val="22"/>
+              </w:rPr>
+              <w:t>05/04/2025</w:t>
+            </w:r>
+          </w:p>
+        </w:tc>
+        <w:tc>
+          <w:tcPr>
+            <w:tcW w:w="1282" w:type="dxa"/>
+          </w:tcPr>
+          <w:p>
+            <w:pPr>
+              <w:ind w:left="-6"/>
+              <w:rPr>
+                <w:rFonts w:cstheme="minorHAnsi"/>
+                <w:sz w:val="22"/>
+                <w:szCs w:val="22"/>
+              </w:rPr>
+            </w:pPr>
+            <w:r>
+              <w:rPr>
+                <w:rFonts w:cstheme="minorHAnsi"/>
+                <w:sz w:val="22"/>
+                <w:szCs w:val="22"/>
+              </w:rPr>
+              <w:t>06/04/2025</w:t>
+            </w:r>
+          </w:p>
+        </w:tc>
+      </w:tr>
+      <w:tr>
+        <w:trPr>
+          <w:trHeight w:val="2467"/>
+        </w:trPr>
+        <w:tc>
+          <w:tcPr>
+            <w:tcW w:w="1702" w:type="dxa"/>
+          </w:tcPr>
+          <w:p>
+            <w:pPr>
+              <w:rPr>
+                <w:rFonts w:cstheme="minorHAnsi"/>
+                <w:sz w:val="22"/>
+                <w:szCs w:val="22"/>
+              </w:rPr>
+            </w:pPr>
+            <w:r>
+              <w:rPr>
+                <w:rFonts w:cstheme="minorHAnsi"/>
+                <w:sz w:val="22"/>
+                <w:szCs w:val="22"/>
+              </w:rPr>
+              <w:t>Creación del código JavaScript inicial (Comienzo de desarrollo BackEnd)</w:t>
+            </w:r>
+          </w:p>
+        </w:tc>
+        <w:tc>
+          <w:tcPr>
+            <w:tcW w:w="1477" w:type="dxa"/>
+          </w:tcPr>
+          <w:p>
+            <w:pPr>
+              <w:ind w:left="-6"/>
+              <w:rPr>
+                <w:rFonts w:cstheme="minorHAnsi"/>
+                <w:sz w:val="22"/>
+                <w:szCs w:val="22"/>
+              </w:rPr>
+            </w:pPr>
+            <w:r>
+              <w:rPr>
+                <w:rFonts w:cstheme="minorHAnsi"/>
+                <w:sz w:val="22"/>
+                <w:szCs w:val="22"/>
+              </w:rPr>
+              <w:t>. Creación del repositorio del proyecto JS</w:t>
+            </w:r>
+          </w:p>
+          <w:p>
+            <w:pPr>
+              <w:ind w:left="-6"/>
+              <w:rPr>
+                <w:rFonts w:cstheme="minorHAnsi"/>
+                <w:sz w:val="22"/>
+                <w:szCs w:val="22"/>
+              </w:rPr>
+            </w:pPr>
+            <w:r>
+              <w:rPr>
+                <w:rFonts w:cstheme="minorHAnsi"/>
+                <w:sz w:val="22"/>
+                <w:szCs w:val="22"/>
+              </w:rPr>
+              <w:t>. Creación de los objetos lógicos y funciones necesarias para operar con la BD</w:t>
+            </w:r>
+          </w:p>
+        </w:tc>
+        <w:tc>
+          <w:tcPr>
+            <w:tcW w:w="1198" w:type="dxa"/>
+          </w:tcPr>
+          <w:p>
+            <w:pPr>
+              <w:ind w:left="-6"/>
+              <w:rPr>
+                <w:rFonts w:cstheme="minorHAnsi"/>
+                <w:sz w:val="22"/>
+                <w:szCs w:val="22"/>
+              </w:rPr>
+            </w:pPr>
+            <w:r>
+              <w:rPr>
+                <w:rFonts w:cstheme="minorHAnsi"/>
+                <w:sz w:val="22"/>
+                <w:szCs w:val="22"/>
+              </w:rPr>
+              <w:t>8-10</w:t>
+            </w:r>
+          </w:p>
+        </w:tc>
+        <w:tc>
+          <w:tcPr>
+            <w:tcW w:w="2316" w:type="dxa"/>
+          </w:tcPr>
+          <w:p>
+            <w:pPr>
+              <w:ind w:left="-6"/>
+              <w:rPr>
+                <w:rFonts w:cstheme="minorHAnsi"/>
+                <w:sz w:val="22"/>
+                <w:szCs w:val="22"/>
+              </w:rPr>
+            </w:pPr>
+            <w:r>
+              <w:rPr>
+                <w:rFonts w:cstheme="minorHAnsi"/>
+                <w:sz w:val="22"/>
+                <w:szCs w:val="22"/>
+              </w:rPr>
+              <w:t xml:space="preserve">Desarrollar las clases, objetos y funciones como elementos que permitan al software trabajar junto con la BD. </w:t>
+            </w:r>
+          </w:p>
+        </w:tc>
+        <w:tc>
+          <w:tcPr>
+            <w:tcW w:w="1851" w:type="dxa"/>
+          </w:tcPr>
+          <w:p>
+            <w:pPr>
+              <w:ind w:left="-6"/>
+              <w:rPr>
+                <w:rFonts w:cstheme="minorHAnsi"/>
+                <w:sz w:val="22"/>
+                <w:szCs w:val="22"/>
+              </w:rPr>
+            </w:pPr>
+            <w:r>
+              <w:rPr>
+                <w:rFonts w:cstheme="minorHAnsi"/>
+                <w:sz w:val="22"/>
+                <w:szCs w:val="22"/>
+              </w:rPr>
+              <w:t>. Álvarez Patricio</w:t>
+            </w:r>
+          </w:p>
+          <w:p>
+            <w:pPr>
+              <w:ind w:left="-6"/>
+              <w:rPr>
+                <w:rFonts w:cstheme="minorHAnsi"/>
+                <w:sz w:val="22"/>
+                <w:szCs w:val="22"/>
+              </w:rPr>
+            </w:pPr>
+            <w:r>
+              <w:rPr>
+                <w:rFonts w:cstheme="minorHAnsi"/>
+                <w:sz w:val="22"/>
+                <w:szCs w:val="22"/>
+              </w:rPr>
+              <w:t>. Kuszmiruk Vispo German</w:t>
+            </w:r>
+          </w:p>
+        </w:tc>
+        <w:tc>
+          <w:tcPr>
+            <w:tcW w:w="1281" w:type="dxa"/>
+          </w:tcPr>
+          <w:p>
+            <w:pPr>
+              <w:ind w:left="-6"/>
+              <w:rPr>
+                <w:rFonts w:cstheme="minorHAnsi"/>
+                <w:sz w:val="22"/>
+                <w:szCs w:val="22"/>
+              </w:rPr>
+            </w:pPr>
+            <w:r>
+              <w:rPr>
+                <w:rFonts w:cstheme="minorHAnsi"/>
+                <w:sz w:val="22"/>
+                <w:szCs w:val="22"/>
+              </w:rPr>
+              <w:t>06/04/2025</w:t>
+            </w:r>
+          </w:p>
+        </w:tc>
+        <w:tc>
+          <w:tcPr>
+            <w:tcW w:w="1282" w:type="dxa"/>
+          </w:tcPr>
+          <w:p>
+            <w:pPr>
+              <w:ind w:left="-6"/>
+              <w:rPr>
+                <w:rFonts w:cstheme="minorHAnsi"/>
+                <w:sz w:val="22"/>
+                <w:szCs w:val="22"/>
+              </w:rPr>
+            </w:pPr>
+            <w:r>
+              <w:rPr>
+                <w:rFonts w:cstheme="minorHAnsi"/>
+                <w:sz w:val="22"/>
+                <w:szCs w:val="22"/>
+              </w:rPr>
+              <w:t>07/04/2025</w:t>
+            </w:r>
+          </w:p>
+        </w:tc>
+      </w:tr>
+      <w:tr>
+        <w:trPr>
+          <w:trHeight w:val="1978"/>
+        </w:trPr>
+        <w:tc>
+          <w:tcPr>
+            <w:tcW w:w="1702" w:type="dxa"/>
+          </w:tcPr>
+          <w:p>
+            <w:pPr>
+              <w:rPr>
+                <w:rFonts w:cstheme="minorHAnsi"/>
+                <w:sz w:val="22"/>
+                <w:szCs w:val="22"/>
+              </w:rPr>
+            </w:pPr>
+            <w:r>
+              <w:rPr>
+                <w:rFonts w:cstheme="minorHAnsi"/>
+                <w:sz w:val="22"/>
+                <w:szCs w:val="22"/>
+              </w:rPr>
+              <w:t>Creación de conexión con la BD mediante función conectora</w:t>
+            </w:r>
+          </w:p>
+        </w:tc>
+        <w:tc>
+          <w:tcPr>
+            <w:tcW w:w="1477" w:type="dxa"/>
+          </w:tcPr>
+          <w:p>
+            <w:pPr>
+              <w:ind w:left="-6"/>
+              <w:rPr>
+                <w:rFonts w:cstheme="minorHAnsi"/>
+                <w:sz w:val="22"/>
+                <w:szCs w:val="22"/>
+              </w:rPr>
+            </w:pPr>
+            <w:r>
+              <w:rPr>
+                <w:rFonts w:cstheme="minorHAnsi"/>
+                <w:sz w:val="22"/>
+                <w:szCs w:val="22"/>
+              </w:rPr>
+              <w:t xml:space="preserve">Parte del equipo de desarrollo establece el vinculo entre la BD y el software en JS. </w:t>
+            </w:r>
+          </w:p>
+        </w:tc>
+        <w:tc>
+          <w:tcPr>
+            <w:tcW w:w="1198" w:type="dxa"/>
+          </w:tcPr>
+          <w:p>
+            <w:pPr>
+              <w:ind w:left="-6"/>
+              <w:rPr>
+                <w:rFonts w:cstheme="minorHAnsi"/>
+                <w:sz w:val="22"/>
+                <w:szCs w:val="22"/>
+              </w:rPr>
+            </w:pPr>
+            <w:r>
+              <w:rPr>
+                <w:rFonts w:cstheme="minorHAnsi"/>
+                <w:sz w:val="22"/>
+                <w:szCs w:val="22"/>
+              </w:rPr>
+              <w:t>1</w:t>
+            </w:r>
+          </w:p>
+        </w:tc>
+        <w:tc>
+          <w:tcPr>
+            <w:tcW w:w="2316" w:type="dxa"/>
+          </w:tcPr>
+          <w:p>
+            <w:pPr>
+              <w:ind w:left="-6"/>
+              <w:rPr>
+                <w:rFonts w:cstheme="minorHAnsi"/>
+                <w:sz w:val="22"/>
+                <w:szCs w:val="22"/>
+              </w:rPr>
+            </w:pPr>
+            <w:r>
+              <w:rPr>
+                <w:rFonts w:cstheme="minorHAnsi"/>
+                <w:sz w:val="22"/>
+                <w:szCs w:val="22"/>
+              </w:rPr>
+              <w:t>Realizar la conexión con la base de datos creada.</w:t>
+            </w:r>
+          </w:p>
+        </w:tc>
+        <w:tc>
+          <w:tcPr>
+            <w:tcW w:w="1851" w:type="dxa"/>
+          </w:tcPr>
+          <w:p>
+            <w:pPr>
+              <w:ind w:left="-6"/>
+              <w:rPr>
+                <w:rFonts w:cstheme="minorHAnsi"/>
+                <w:sz w:val="22"/>
+                <w:szCs w:val="22"/>
+              </w:rPr>
+            </w:pPr>
+            <w:r>
+              <w:rPr>
+                <w:rFonts w:cstheme="minorHAnsi"/>
+                <w:sz w:val="22"/>
+                <w:szCs w:val="22"/>
+              </w:rPr>
+              <w:t>. Álvarez Patricio</w:t>
+            </w:r>
+          </w:p>
+        </w:tc>
+        <w:tc>
+          <w:tcPr>
+            <w:tcW w:w="1281" w:type="dxa"/>
+          </w:tcPr>
+          <w:p>
+            <w:pPr>
+              <w:ind w:left="-6"/>
+              <w:rPr>
+                <w:rFonts w:cstheme="minorHAnsi"/>
+                <w:sz w:val="22"/>
+                <w:szCs w:val="22"/>
+              </w:rPr>
+            </w:pPr>
+            <w:r>
+              <w:rPr>
+                <w:rFonts w:cstheme="minorHAnsi"/>
+                <w:sz w:val="22"/>
+                <w:szCs w:val="22"/>
+              </w:rPr>
+              <w:t>0</w:t>
+            </w:r>
+            <w:r>
+              <w:rPr>
+                <w:rFonts w:cstheme="minorHAnsi"/>
+                <w:sz w:val="22"/>
+                <w:szCs w:val="22"/>
+              </w:rPr>
+              <w:t>8</w:t>
+            </w:r>
+            <w:r>
+              <w:rPr>
+                <w:rFonts w:cstheme="minorHAnsi"/>
+                <w:sz w:val="22"/>
+                <w:szCs w:val="22"/>
+              </w:rPr>
+              <w:t>/04/2025</w:t>
+            </w:r>
+          </w:p>
+        </w:tc>
+        <w:tc>
+          <w:tcPr>
+            <w:tcW w:w="1282" w:type="dxa"/>
+          </w:tcPr>
+          <w:p>
+            <w:pPr>
+              <w:tabs>
+                <w:tab w:val="left" w:pos="720"/>
+              </w:tabs>
+              <w:rPr>
+                <w:rFonts w:cstheme="minorHAnsi"/>
+                <w:sz w:val="22"/>
+                <w:szCs w:val="22"/>
+              </w:rPr>
+            </w:pPr>
+            <w:r>
+              <w:rPr>
+                <w:rFonts w:cstheme="minorHAnsi"/>
+                <w:sz w:val="22"/>
+                <w:szCs w:val="22"/>
+              </w:rPr>
+              <w:t>0</w:t>
+            </w:r>
+            <w:r>
+              <w:rPr>
+                <w:rFonts w:cstheme="minorHAnsi"/>
+                <w:sz w:val="22"/>
+                <w:szCs w:val="22"/>
+              </w:rPr>
+              <w:t>8</w:t>
+            </w:r>
+            <w:r>
+              <w:rPr>
+                <w:rFonts w:cstheme="minorHAnsi"/>
+                <w:sz w:val="22"/>
+                <w:szCs w:val="22"/>
+              </w:rPr>
+              <w:t>/04/2025</w:t>
+            </w:r>
+          </w:p>
+        </w:tc>
+      </w:tr>
+      <w:tr>
+        <w:trPr>
+          <w:trHeight w:val="2404"/>
+        </w:trPr>
+        <w:tc>
+          <w:tcPr>
+            <w:tcW w:w="1702" w:type="dxa"/>
+          </w:tcPr>
+          <w:p>
+            <w:pPr>
+              <w:rPr>
+                <w:rFonts w:cstheme="minorHAnsi"/>
+                <w:sz w:val="22"/>
+                <w:szCs w:val="22"/>
+              </w:rPr>
+            </w:pPr>
+            <w:r>
+              <w:rPr>
+                <w:rFonts w:cstheme="minorHAnsi"/>
+                <w:sz w:val="22"/>
+                <w:szCs w:val="22"/>
+              </w:rPr>
+              <w:t>Desarrollo de vistas para tipos de usuario (</w:t>
+            </w:r>
+            <w:r>
+              <w:rPr>
+                <w:rFonts w:cstheme="minorHAnsi"/>
+                <w:sz w:val="22"/>
+                <w:szCs w:val="22"/>
+              </w:rPr>
+              <w:t>FrontEnd</w:t>
+            </w:r>
+            <w:r>
+              <w:rPr>
+                <w:rFonts w:cstheme="minorHAnsi"/>
+                <w:sz w:val="22"/>
+                <w:szCs w:val="22"/>
+              </w:rPr>
+              <w:t>)</w:t>
+            </w:r>
+          </w:p>
+        </w:tc>
+        <w:tc>
+          <w:tcPr>
+            <w:tcW w:w="1477" w:type="dxa"/>
+          </w:tcPr>
+          <w:p>
+            <w:pPr>
+              <w:ind w:left="-6"/>
+              <w:rPr>
+                <w:rFonts w:cstheme="minorHAnsi"/>
+                <w:sz w:val="22"/>
+                <w:szCs w:val="22"/>
+              </w:rPr>
+            </w:pPr>
+            <w:r>
+              <w:rPr>
+                <w:rFonts w:cstheme="minorHAnsi"/>
+                <w:sz w:val="22"/>
+                <w:szCs w:val="22"/>
+              </w:rPr>
+              <w:t>Parte del equipo de desarrollo crea las vistas de Cliente y Administrador</w:t>
+            </w:r>
+          </w:p>
+        </w:tc>
+        <w:tc>
+          <w:tcPr>
+            <w:tcW w:w="1198" w:type="dxa"/>
+          </w:tcPr>
+          <w:p>
+            <w:pPr>
+              <w:ind w:left="-6"/>
+              <w:rPr>
+                <w:rFonts w:cstheme="minorHAnsi"/>
+                <w:sz w:val="22"/>
+                <w:szCs w:val="22"/>
+              </w:rPr>
+            </w:pPr>
+            <w:r>
+              <w:rPr>
+                <w:rFonts w:cstheme="minorHAnsi"/>
+                <w:sz w:val="22"/>
+                <w:szCs w:val="22"/>
+              </w:rPr>
+              <w:t>2-3</w:t>
+            </w:r>
+          </w:p>
+        </w:tc>
+        <w:tc>
+          <w:tcPr>
+            <w:tcW w:w="2316" w:type="dxa"/>
+          </w:tcPr>
+          <w:p>
+            <w:pPr>
+              <w:ind w:left="-6"/>
+              <w:rPr>
+                <w:rFonts w:cstheme="minorHAnsi"/>
+                <w:sz w:val="22"/>
+                <w:szCs w:val="22"/>
+              </w:rPr>
+            </w:pPr>
+            <w:r>
+              <w:rPr>
+                <w:rFonts w:cstheme="minorHAnsi"/>
+                <w:sz w:val="22"/>
+                <w:szCs w:val="22"/>
+              </w:rPr>
+              <w:t>Tener dos vistas separadas del sistema de spa para diferentes tipos de usuario final, con sus respectivas funcionalidades.</w:t>
+            </w:r>
+          </w:p>
+          <w:p>
+            <w:pPr>
+              <w:ind w:left="-6"/>
+              <w:rPr>
+                <w:rFonts w:cstheme="minorHAnsi"/>
+                <w:sz w:val="22"/>
+                <w:szCs w:val="22"/>
+              </w:rPr>
+            </w:pPr>
+          </w:p>
+          <w:p>
+            <w:pPr>
+              <w:ind w:left="-6"/>
+              <w:rPr>
+                <w:rFonts w:cstheme="minorHAnsi"/>
+                <w:sz w:val="22"/>
+                <w:szCs w:val="22"/>
+              </w:rPr>
+            </w:pPr>
+            <w:r>
+              <w:rPr>
+                <w:rFonts w:cstheme="minorHAnsi"/>
+                <w:sz w:val="22"/>
+                <w:szCs w:val="22"/>
+              </w:rPr>
+              <w:t>(Solo front: HTML, CSS nada de lógica JS)</w:t>
+            </w:r>
+          </w:p>
+        </w:tc>
+        <w:tc>
+          <w:tcPr>
+            <w:tcW w:w="1851" w:type="dxa"/>
+          </w:tcPr>
+          <w:p>
+            <w:pPr>
+              <w:ind w:left="-6"/>
+              <w:rPr>
+                <w:rFonts w:cstheme="minorHAnsi"/>
+                <w:sz w:val="22"/>
+                <w:szCs w:val="22"/>
+              </w:rPr>
+            </w:pPr>
+            <w:r>
+              <w:rPr>
+                <w:rFonts w:cstheme="minorHAnsi"/>
+                <w:sz w:val="22"/>
+                <w:szCs w:val="22"/>
+              </w:rPr>
+              <w:t>. Ucero Tiago</w:t>
+            </w:r>
+          </w:p>
+        </w:tc>
+        <w:tc>
+          <w:tcPr>
+            <w:tcW w:w="1281" w:type="dxa"/>
+          </w:tcPr>
+          <w:p>
+            <w:pPr>
+              <w:ind w:left="-6"/>
+              <w:rPr>
+                <w:rFonts w:cstheme="minorHAnsi"/>
+                <w:sz w:val="22"/>
+                <w:szCs w:val="22"/>
+              </w:rPr>
+            </w:pPr>
+            <w:r>
+              <w:rPr>
+                <w:rFonts w:cstheme="minorHAnsi"/>
+                <w:sz w:val="22"/>
+                <w:szCs w:val="22"/>
+              </w:rPr>
+              <w:t>10</w:t>
+            </w:r>
+            <w:r>
+              <w:rPr>
+                <w:rFonts w:cstheme="minorHAnsi"/>
+                <w:sz w:val="22"/>
+                <w:szCs w:val="22"/>
+              </w:rPr>
+              <w:t>/04/2025</w:t>
+            </w:r>
+          </w:p>
+        </w:tc>
+        <w:tc>
+          <w:tcPr>
+            <w:tcW w:w="1282" w:type="dxa"/>
+          </w:tcPr>
+          <w:p>
+            <w:pPr>
+              <w:ind w:left="-6"/>
+              <w:rPr>
+                <w:rFonts w:cstheme="minorHAnsi"/>
+                <w:sz w:val="22"/>
+                <w:szCs w:val="22"/>
+              </w:rPr>
+            </w:pPr>
+            <w:r>
+              <w:rPr>
+                <w:rFonts w:cstheme="minorHAnsi"/>
+                <w:sz w:val="22"/>
+                <w:szCs w:val="22"/>
+              </w:rPr>
+              <w:t>1</w:t>
+            </w:r>
+            <w:r>
+              <w:rPr>
+                <w:rFonts w:cstheme="minorHAnsi"/>
+                <w:sz w:val="22"/>
+                <w:szCs w:val="22"/>
+              </w:rPr>
+              <w:t>0</w:t>
+            </w:r>
+            <w:r>
+              <w:rPr>
+                <w:rFonts w:cstheme="minorHAnsi"/>
+                <w:sz w:val="22"/>
+                <w:szCs w:val="22"/>
+              </w:rPr>
+              <w:t>/04/2025</w:t>
+            </w:r>
+          </w:p>
+        </w:tc>
+      </w:tr>
+      <w:tr>
+        <w:trPr>
+          <w:trHeight w:val="2382"/>
+        </w:trPr>
+        <w:tc>
+          <w:tcPr>
+            <w:tcW w:w="1702" w:type="dxa"/>
+          </w:tcPr>
+          <w:p>
+            <w:pPr>
+              <w:rPr>
+                <w:rFonts w:cstheme="minorHAnsi"/>
+                <w:sz w:val="22"/>
+                <w:szCs w:val="22"/>
+              </w:rPr>
+            </w:pPr>
+            <w:r>
+              <w:rPr>
+                <w:rFonts w:cstheme="minorHAnsi"/>
+                <w:sz w:val="22"/>
+                <w:szCs w:val="22"/>
+              </w:rPr>
+              <w:lastRenderedPageBreak/>
+              <w:t>Desarrollo del subsistema de Login/Register</w:t>
+            </w:r>
+          </w:p>
+          <w:p>
+            <w:pPr>
+              <w:rPr>
+                <w:rFonts w:cstheme="minorHAnsi"/>
+                <w:sz w:val="22"/>
+                <w:szCs w:val="22"/>
+              </w:rPr>
+            </w:pPr>
+          </w:p>
+          <w:p>
+            <w:pPr>
+              <w:rPr>
+                <w:rFonts w:cstheme="minorHAnsi"/>
+                <w:sz w:val="22"/>
+                <w:szCs w:val="22"/>
+              </w:rPr>
+            </w:pPr>
+            <w:r>
+              <w:rPr>
+                <w:rFonts w:cstheme="minorHAnsi"/>
+                <w:sz w:val="22"/>
+                <w:szCs w:val="22"/>
+              </w:rPr>
+              <w:t>(Conectado a la BD)</w:t>
+            </w:r>
+          </w:p>
+        </w:tc>
+        <w:tc>
+          <w:tcPr>
+            <w:tcW w:w="1477" w:type="dxa"/>
+          </w:tcPr>
+          <w:p>
+            <w:pPr>
+              <w:ind w:left="-6"/>
+              <w:rPr>
+                <w:rFonts w:cstheme="minorHAnsi"/>
+                <w:sz w:val="22"/>
+                <w:szCs w:val="22"/>
+              </w:rPr>
+            </w:pPr>
+            <w:r>
+              <w:rPr>
+                <w:rFonts w:cstheme="minorHAnsi"/>
+                <w:sz w:val="22"/>
+                <w:szCs w:val="22"/>
+              </w:rPr>
+              <w:t>El parte del equipo de BackEnd desarrolla un sistema de creación e inicio de cuenta de usuario</w:t>
+            </w:r>
+          </w:p>
+        </w:tc>
+        <w:tc>
+          <w:tcPr>
+            <w:tcW w:w="1198" w:type="dxa"/>
+          </w:tcPr>
+          <w:p>
+            <w:pPr>
+              <w:ind w:left="-6"/>
+              <w:rPr>
+                <w:rFonts w:cstheme="minorHAnsi"/>
+                <w:sz w:val="22"/>
+                <w:szCs w:val="22"/>
+              </w:rPr>
+            </w:pPr>
+            <w:r>
+              <w:rPr>
+                <w:rFonts w:cstheme="minorHAnsi"/>
+                <w:sz w:val="22"/>
+                <w:szCs w:val="22"/>
+              </w:rPr>
+              <w:t>3-5</w:t>
+            </w:r>
+          </w:p>
+        </w:tc>
+        <w:tc>
+          <w:tcPr>
+            <w:tcW w:w="2316" w:type="dxa"/>
+          </w:tcPr>
+          <w:p>
+            <w:pPr>
+              <w:ind w:left="-6"/>
+              <w:rPr>
+                <w:rFonts w:cstheme="minorHAnsi"/>
+                <w:sz w:val="22"/>
+                <w:szCs w:val="22"/>
+              </w:rPr>
+            </w:pPr>
+            <w:r>
+              <w:rPr>
+                <w:rFonts w:cstheme="minorHAnsi"/>
+                <w:sz w:val="22"/>
+                <w:szCs w:val="22"/>
+              </w:rPr>
+              <w:t>Hacer posible la creación de usuarios dentro del sistema para otorgar vistas y permisos para ambos tipos de usuario.</w:t>
+            </w:r>
+          </w:p>
+        </w:tc>
+        <w:tc>
+          <w:tcPr>
+            <w:tcW w:w="1851" w:type="dxa"/>
+          </w:tcPr>
+          <w:p>
+            <w:pPr>
+              <w:ind w:left="-6"/>
+              <w:rPr>
+                <w:rFonts w:cstheme="minorHAnsi"/>
+                <w:sz w:val="22"/>
+                <w:szCs w:val="22"/>
+              </w:rPr>
+            </w:pPr>
+            <w:r>
+              <w:rPr>
+                <w:rFonts w:cstheme="minorHAnsi"/>
+                <w:sz w:val="22"/>
+                <w:szCs w:val="22"/>
+              </w:rPr>
+              <w:t>. Álvarez Patricio</w:t>
+            </w:r>
+          </w:p>
+          <w:p>
+            <w:pPr>
+              <w:ind w:left="-6"/>
+              <w:rPr>
+                <w:rFonts w:cstheme="minorHAnsi"/>
+                <w:sz w:val="22"/>
+                <w:szCs w:val="22"/>
+              </w:rPr>
+            </w:pPr>
+            <w:r>
+              <w:rPr>
+                <w:rFonts w:cstheme="minorHAnsi"/>
+                <w:sz w:val="22"/>
+                <w:szCs w:val="22"/>
+              </w:rPr>
+              <w:t>. Kuszmiruk Vispo German</w:t>
+            </w:r>
+          </w:p>
+        </w:tc>
+        <w:tc>
+          <w:tcPr>
+            <w:tcW w:w="1281" w:type="dxa"/>
+          </w:tcPr>
+          <w:p>
+            <w:pPr>
+              <w:ind w:left="-6"/>
+              <w:rPr>
+                <w:rFonts w:cstheme="minorHAnsi"/>
+                <w:sz w:val="22"/>
+                <w:szCs w:val="22"/>
+              </w:rPr>
+            </w:pPr>
+            <w:r>
+              <w:rPr>
+                <w:rFonts w:cstheme="minorHAnsi"/>
+                <w:sz w:val="22"/>
+                <w:szCs w:val="22"/>
+              </w:rPr>
+              <w:t>1</w:t>
+            </w:r>
+            <w:r>
+              <w:rPr>
+                <w:rFonts w:cstheme="minorHAnsi"/>
+                <w:sz w:val="22"/>
+                <w:szCs w:val="22"/>
+              </w:rPr>
+              <w:t>2</w:t>
+            </w:r>
+            <w:r>
+              <w:rPr>
+                <w:rFonts w:cstheme="minorHAnsi"/>
+                <w:sz w:val="22"/>
+                <w:szCs w:val="22"/>
+              </w:rPr>
+              <w:t>/04/2025</w:t>
+            </w:r>
+          </w:p>
+        </w:tc>
+        <w:tc>
+          <w:tcPr>
+            <w:tcW w:w="1282" w:type="dxa"/>
+          </w:tcPr>
+          <w:p>
+            <w:pPr>
+              <w:ind w:left="-6"/>
+              <w:rPr>
+                <w:rFonts w:cstheme="minorHAnsi"/>
+                <w:sz w:val="22"/>
+                <w:szCs w:val="22"/>
+              </w:rPr>
+            </w:pPr>
+            <w:r>
+              <w:rPr>
+                <w:rFonts w:cstheme="minorHAnsi"/>
+                <w:sz w:val="22"/>
+                <w:szCs w:val="22"/>
+              </w:rPr>
+              <w:t>1</w:t>
+            </w:r>
+            <w:r>
+              <w:rPr>
+                <w:rFonts w:cstheme="minorHAnsi"/>
+                <w:sz w:val="22"/>
+                <w:szCs w:val="22"/>
+              </w:rPr>
+              <w:t>2</w:t>
+            </w:r>
+            <w:r>
+              <w:rPr>
+                <w:rFonts w:cstheme="minorHAnsi"/>
+                <w:sz w:val="22"/>
+                <w:szCs w:val="22"/>
+              </w:rPr>
+              <w:t>/04/2025</w:t>
+            </w:r>
+          </w:p>
+        </w:tc>
+      </w:tr>
+      <w:tr>
+        <w:trPr>
+          <w:trHeight w:val="2110"/>
+        </w:trPr>
+        <w:tc>
+          <w:tcPr>
+            <w:tcW w:w="1702" w:type="dxa"/>
+          </w:tcPr>
+          <w:p>
+            <w:pPr>
+              <w:rPr>
+                <w:rFonts w:cstheme="minorHAnsi"/>
+                <w:sz w:val="22"/>
+                <w:szCs w:val="22"/>
+              </w:rPr>
+            </w:pPr>
+            <w:r>
+              <w:rPr>
+                <w:rFonts w:cstheme="minorHAnsi"/>
+                <w:sz w:val="22"/>
+                <w:szCs w:val="22"/>
+              </w:rPr>
+              <w:t>Desarrollar la funcionalidad de contacto del Cliente con la cuenta de Whatsapp del spa mediante su vista</w:t>
+            </w:r>
+          </w:p>
+        </w:tc>
+        <w:tc>
+          <w:tcPr>
+            <w:tcW w:w="1477" w:type="dxa"/>
+          </w:tcPr>
+          <w:p>
+            <w:pPr>
+              <w:ind w:left="-6"/>
+              <w:rPr>
+                <w:rFonts w:cstheme="minorHAnsi"/>
+                <w:sz w:val="22"/>
+                <w:szCs w:val="22"/>
+              </w:rPr>
+            </w:pPr>
+            <w:r>
+              <w:rPr>
+                <w:rFonts w:cstheme="minorHAnsi"/>
+                <w:sz w:val="22"/>
+                <w:szCs w:val="22"/>
+              </w:rPr>
+              <w:t>El equipo de BackEnd y FrontEnd desarrollan en conjunto la funcionalidad para que el cliente pida un turno por Whatsapp</w:t>
+            </w:r>
+          </w:p>
+        </w:tc>
+        <w:tc>
+          <w:tcPr>
+            <w:tcW w:w="1198" w:type="dxa"/>
+          </w:tcPr>
+          <w:p>
+            <w:pPr>
+              <w:ind w:left="-6"/>
+              <w:rPr>
+                <w:rFonts w:cstheme="minorHAnsi"/>
+                <w:sz w:val="22"/>
+                <w:szCs w:val="22"/>
+              </w:rPr>
+            </w:pPr>
+            <w:r>
+              <w:rPr>
+                <w:rFonts w:cstheme="minorHAnsi"/>
+                <w:sz w:val="22"/>
+                <w:szCs w:val="22"/>
+              </w:rPr>
+              <w:t>3-4</w:t>
+            </w:r>
+          </w:p>
+        </w:tc>
+        <w:tc>
+          <w:tcPr>
+            <w:tcW w:w="2316" w:type="dxa"/>
+          </w:tcPr>
+          <w:p>
+            <w:pPr>
+              <w:rPr>
+                <w:rFonts w:cstheme="minorHAnsi"/>
+                <w:sz w:val="22"/>
+                <w:szCs w:val="22"/>
+              </w:rPr>
+            </w:pPr>
+            <w:r>
+              <w:rPr>
+                <w:rFonts w:cstheme="minorHAnsi"/>
+                <w:sz w:val="22"/>
+                <w:szCs w:val="22"/>
+              </w:rPr>
+              <w:t xml:space="preserve"> Permitir al usuario comunicarse con la cuenta de Whatsapp del spa para realizar la petición de un turno.</w:t>
+            </w:r>
+          </w:p>
+        </w:tc>
+        <w:tc>
+          <w:tcPr>
+            <w:tcW w:w="1851" w:type="dxa"/>
+          </w:tcPr>
+          <w:p>
+            <w:pPr>
+              <w:ind w:left="-6"/>
+              <w:rPr>
+                <w:rFonts w:cstheme="minorHAnsi"/>
+                <w:sz w:val="22"/>
+                <w:szCs w:val="22"/>
+              </w:rPr>
+            </w:pPr>
+            <w:r>
+              <w:rPr>
+                <w:rFonts w:cstheme="minorHAnsi"/>
+                <w:sz w:val="22"/>
+                <w:szCs w:val="22"/>
+              </w:rPr>
+              <w:t>. Álvarez Patricio</w:t>
+            </w:r>
+          </w:p>
+          <w:p>
+            <w:pPr>
+              <w:ind w:left="-6"/>
+              <w:rPr>
+                <w:rFonts w:cstheme="minorHAnsi"/>
+                <w:sz w:val="22"/>
+                <w:szCs w:val="22"/>
+              </w:rPr>
+            </w:pPr>
+            <w:r>
+              <w:rPr>
+                <w:rFonts w:cstheme="minorHAnsi"/>
+                <w:sz w:val="22"/>
+                <w:szCs w:val="22"/>
+              </w:rPr>
+              <w:t>. Kuszmiruk Vispo German</w:t>
+            </w:r>
+          </w:p>
+          <w:p>
+            <w:pPr>
+              <w:ind w:left="-6"/>
+              <w:rPr>
+                <w:rFonts w:cstheme="minorHAnsi"/>
+                <w:sz w:val="22"/>
+                <w:szCs w:val="22"/>
+              </w:rPr>
+            </w:pPr>
+            <w:r>
+              <w:rPr>
+                <w:rFonts w:cstheme="minorHAnsi"/>
+                <w:sz w:val="22"/>
+                <w:szCs w:val="22"/>
+              </w:rPr>
+              <w:t>. Ucero Tiago</w:t>
+            </w:r>
+          </w:p>
+        </w:tc>
+        <w:tc>
+          <w:tcPr>
+            <w:tcW w:w="1281" w:type="dxa"/>
+          </w:tcPr>
+          <w:p>
+            <w:pPr>
+              <w:ind w:left="-6"/>
+              <w:rPr>
+                <w:rFonts w:cstheme="minorHAnsi"/>
+                <w:sz w:val="22"/>
+                <w:szCs w:val="22"/>
+              </w:rPr>
+            </w:pPr>
+            <w:r>
+              <w:rPr>
+                <w:rFonts w:cstheme="minorHAnsi"/>
+                <w:sz w:val="22"/>
+                <w:szCs w:val="22"/>
+              </w:rPr>
+              <w:t>13/04/2025</w:t>
+            </w:r>
+          </w:p>
+        </w:tc>
+        <w:tc>
+          <w:tcPr>
+            <w:tcW w:w="1282" w:type="dxa"/>
+          </w:tcPr>
+          <w:p>
+            <w:pPr>
+              <w:ind w:left="-6"/>
+              <w:rPr>
+                <w:rFonts w:cstheme="minorHAnsi"/>
+                <w:sz w:val="22"/>
+                <w:szCs w:val="22"/>
+              </w:rPr>
+            </w:pPr>
+            <w:r>
+              <w:rPr>
+                <w:rFonts w:cstheme="minorHAnsi"/>
+                <w:sz w:val="22"/>
+                <w:szCs w:val="22"/>
+              </w:rPr>
+              <w:t>14/04/2025</w:t>
+            </w:r>
+          </w:p>
+        </w:tc>
+      </w:tr>
+      <w:tr>
+        <w:trPr>
+          <w:trHeight w:val="2685"/>
+        </w:trPr>
+        <w:tc>
+          <w:tcPr>
+            <w:tcW w:w="1702" w:type="dxa"/>
+          </w:tcPr>
+          <w:p>
+            <w:pPr>
+              <w:rPr>
+                <w:rFonts w:cstheme="minorHAnsi"/>
+                <w:sz w:val="22"/>
+                <w:szCs w:val="22"/>
+              </w:rPr>
+            </w:pPr>
+            <w:r>
+              <w:rPr>
+                <w:rFonts w:cstheme="minorHAnsi"/>
+                <w:sz w:val="22"/>
+                <w:szCs w:val="22"/>
+              </w:rPr>
+              <w:t>Desarrollar modulo de hoja de turnos para Administradores.</w:t>
+            </w:r>
+          </w:p>
+        </w:tc>
+        <w:tc>
+          <w:tcPr>
+            <w:tcW w:w="1477" w:type="dxa"/>
+          </w:tcPr>
+          <w:p>
+            <w:pPr>
+              <w:ind w:left="-6"/>
+              <w:rPr>
+                <w:rFonts w:cstheme="minorHAnsi"/>
+                <w:sz w:val="22"/>
+                <w:szCs w:val="22"/>
+              </w:rPr>
+            </w:pPr>
+            <w:r>
+              <w:rPr>
+                <w:rFonts w:cstheme="minorHAnsi"/>
+                <w:sz w:val="22"/>
+                <w:szCs w:val="22"/>
+              </w:rPr>
+              <w:t>El equipo desarrolla el modulo de hoja de turnos, conectado a la base de datos.</w:t>
+            </w:r>
+          </w:p>
+        </w:tc>
+        <w:tc>
+          <w:tcPr>
+            <w:tcW w:w="1198" w:type="dxa"/>
+          </w:tcPr>
+          <w:p>
+            <w:pPr>
+              <w:ind w:left="-6"/>
+              <w:rPr>
+                <w:rFonts w:cstheme="minorHAnsi"/>
+                <w:sz w:val="22"/>
+                <w:szCs w:val="22"/>
+              </w:rPr>
+            </w:pPr>
+            <w:r>
+              <w:rPr>
+                <w:rFonts w:cstheme="minorHAnsi"/>
+                <w:sz w:val="22"/>
+                <w:szCs w:val="22"/>
+              </w:rPr>
+              <w:t>4-5</w:t>
+            </w:r>
+          </w:p>
+        </w:tc>
+        <w:tc>
+          <w:tcPr>
+            <w:tcW w:w="2316" w:type="dxa"/>
+          </w:tcPr>
+          <w:p>
+            <w:pPr>
+              <w:ind w:left="-6"/>
+              <w:rPr>
+                <w:rFonts w:cstheme="minorHAnsi"/>
+                <w:sz w:val="22"/>
+                <w:szCs w:val="22"/>
+              </w:rPr>
+            </w:pPr>
+            <w:r>
+              <w:rPr>
+                <w:rFonts w:cstheme="minorHAnsi"/>
+                <w:sz w:val="22"/>
+                <w:szCs w:val="22"/>
+              </w:rPr>
+              <w:t>Programar un módulo de control de turnos para usuarios Administradores, ofreciendo</w:t>
+            </w:r>
+            <w:r>
+              <w:rPr>
+                <w:rFonts w:cstheme="minorHAnsi"/>
+                <w:sz w:val="22"/>
+                <w:szCs w:val="22"/>
+              </w:rPr>
+              <w:t xml:space="preserve"> la capacidad de ver los turnos vigentes y añadir un nuevo turno</w:t>
+            </w:r>
+            <w:r>
+              <w:rPr>
+                <w:rFonts w:cstheme="minorHAnsi"/>
+                <w:sz w:val="22"/>
+                <w:szCs w:val="22"/>
+              </w:rPr>
+              <w:t>.</w:t>
+            </w:r>
+          </w:p>
+        </w:tc>
+        <w:tc>
+          <w:tcPr>
+            <w:tcW w:w="1851" w:type="dxa"/>
+          </w:tcPr>
+          <w:p>
+            <w:pPr>
+              <w:ind w:left="-6"/>
+              <w:rPr>
+                <w:rFonts w:cstheme="minorHAnsi"/>
+                <w:sz w:val="22"/>
+                <w:szCs w:val="22"/>
+              </w:rPr>
+            </w:pPr>
+            <w:r>
+              <w:rPr>
+                <w:rFonts w:cstheme="minorHAnsi"/>
+                <w:sz w:val="22"/>
+                <w:szCs w:val="22"/>
+              </w:rPr>
+              <w:t xml:space="preserve">. </w:t>
+            </w:r>
+            <w:r>
+              <w:rPr>
+                <w:rFonts w:cstheme="minorHAnsi"/>
+                <w:sz w:val="22"/>
+                <w:szCs w:val="22"/>
+              </w:rPr>
+              <w:t>Álvarez Patricio</w:t>
+            </w:r>
+          </w:p>
+          <w:p>
+            <w:pPr>
+              <w:ind w:left="-6"/>
+              <w:rPr>
+                <w:rFonts w:cstheme="minorHAnsi"/>
+                <w:sz w:val="22"/>
+                <w:szCs w:val="22"/>
+              </w:rPr>
+            </w:pPr>
+            <w:r>
+              <w:rPr>
+                <w:rFonts w:cstheme="minorHAnsi"/>
+                <w:sz w:val="22"/>
+                <w:szCs w:val="22"/>
+              </w:rPr>
+              <w:t>. Kuszmiruk Vispo German</w:t>
+            </w:r>
+          </w:p>
+          <w:p>
+            <w:pPr>
+              <w:ind w:left="-6"/>
+              <w:rPr>
+                <w:rFonts w:cstheme="minorHAnsi"/>
+                <w:sz w:val="22"/>
+                <w:szCs w:val="22"/>
+              </w:rPr>
+            </w:pPr>
+          </w:p>
+        </w:tc>
+        <w:tc>
+          <w:tcPr>
+            <w:tcW w:w="1281" w:type="dxa"/>
+          </w:tcPr>
+          <w:p>
+            <w:pPr>
+              <w:ind w:left="-6"/>
+              <w:rPr>
+                <w:rFonts w:cstheme="minorHAnsi"/>
+                <w:sz w:val="22"/>
+                <w:szCs w:val="22"/>
+              </w:rPr>
+            </w:pPr>
+            <w:r>
+              <w:rPr>
+                <w:rFonts w:cstheme="minorHAnsi"/>
+                <w:sz w:val="22"/>
+                <w:szCs w:val="22"/>
+              </w:rPr>
+              <w:t>15/04/205</w:t>
+            </w:r>
+          </w:p>
+        </w:tc>
+        <w:tc>
+          <w:tcPr>
+            <w:tcW w:w="1282" w:type="dxa"/>
+          </w:tcPr>
+          <w:p>
+            <w:pPr>
+              <w:ind w:left="-6"/>
+              <w:rPr>
+                <w:rFonts w:cstheme="minorHAnsi"/>
+                <w:sz w:val="22"/>
+                <w:szCs w:val="22"/>
+              </w:rPr>
+            </w:pPr>
+            <w:r>
+              <w:rPr>
+                <w:rFonts w:cstheme="minorHAnsi"/>
+                <w:sz w:val="22"/>
+                <w:szCs w:val="22"/>
+              </w:rPr>
+              <w:t>16/04/2025</w:t>
+            </w:r>
+          </w:p>
+        </w:tc>
+      </w:tr>
+      <w:tr>
+        <w:trPr>
+          <w:trHeight w:val="3103"/>
+        </w:trPr>
+        <w:tc>
+          <w:tcPr>
+            <w:tcW w:w="1702" w:type="dxa"/>
+          </w:tcPr>
+          <w:p>
+            <w:pPr>
+              <w:rPr>
+                <w:rFonts w:cstheme="minorHAnsi"/>
+                <w:sz w:val="22"/>
+                <w:szCs w:val="22"/>
+              </w:rPr>
+            </w:pPr>
+            <w:r>
+              <w:rPr>
+                <w:rFonts w:cstheme="minorHAnsi"/>
+                <w:sz w:val="22"/>
+                <w:szCs w:val="22"/>
+              </w:rPr>
+              <w:t xml:space="preserve">Desarrollar </w:t>
+            </w:r>
+            <w:r>
+              <w:rPr>
+                <w:rFonts w:cstheme="minorHAnsi"/>
+                <w:sz w:val="22"/>
+                <w:szCs w:val="22"/>
+              </w:rPr>
+              <w:t>módulo</w:t>
+            </w:r>
+            <w:r>
+              <w:rPr>
+                <w:rFonts w:cstheme="minorHAnsi"/>
+                <w:sz w:val="22"/>
+                <w:szCs w:val="22"/>
+              </w:rPr>
+              <w:t xml:space="preserve"> de hoja de </w:t>
+            </w:r>
+            <w:r>
+              <w:rPr>
+                <w:rFonts w:cstheme="minorHAnsi"/>
+                <w:sz w:val="22"/>
+                <w:szCs w:val="22"/>
+              </w:rPr>
+              <w:t>clientes</w:t>
+            </w:r>
+            <w:r>
+              <w:rPr>
+                <w:rFonts w:cstheme="minorHAnsi"/>
+                <w:sz w:val="22"/>
+                <w:szCs w:val="22"/>
+              </w:rPr>
+              <w:t xml:space="preserve"> para Administradores.</w:t>
+            </w:r>
+          </w:p>
+        </w:tc>
+        <w:tc>
+          <w:tcPr>
+            <w:tcW w:w="1477" w:type="dxa"/>
+          </w:tcPr>
+          <w:p>
+            <w:pPr>
+              <w:ind w:left="-6"/>
+              <w:rPr>
+                <w:rFonts w:cstheme="minorHAnsi"/>
+                <w:sz w:val="22"/>
+                <w:szCs w:val="22"/>
+              </w:rPr>
+            </w:pPr>
+            <w:r>
+              <w:rPr>
+                <w:rFonts w:cstheme="minorHAnsi"/>
+                <w:sz w:val="22"/>
+                <w:szCs w:val="22"/>
+              </w:rPr>
+              <w:t xml:space="preserve">El equipo desarrolla el </w:t>
+            </w:r>
+            <w:r>
+              <w:rPr>
+                <w:rFonts w:cstheme="minorHAnsi"/>
+                <w:sz w:val="22"/>
+                <w:szCs w:val="22"/>
+              </w:rPr>
+              <w:t>módulo</w:t>
+            </w:r>
+            <w:r>
+              <w:rPr>
+                <w:rFonts w:cstheme="minorHAnsi"/>
+                <w:sz w:val="22"/>
+                <w:szCs w:val="22"/>
+              </w:rPr>
+              <w:t xml:space="preserve"> de hoja de </w:t>
+            </w:r>
+            <w:r>
+              <w:rPr>
+                <w:rFonts w:cstheme="minorHAnsi"/>
+                <w:sz w:val="22"/>
+                <w:szCs w:val="22"/>
+              </w:rPr>
+              <w:t>clientes</w:t>
+            </w:r>
+            <w:r>
+              <w:rPr>
+                <w:rFonts w:cstheme="minorHAnsi"/>
+                <w:sz w:val="22"/>
+                <w:szCs w:val="22"/>
+              </w:rPr>
+              <w:t>, conectado a la base de datos.</w:t>
+            </w:r>
+          </w:p>
+        </w:tc>
+        <w:tc>
+          <w:tcPr>
+            <w:tcW w:w="1198" w:type="dxa"/>
+          </w:tcPr>
+          <w:p>
+            <w:pPr>
+              <w:ind w:left="-6"/>
+              <w:rPr>
+                <w:rFonts w:cstheme="minorHAnsi"/>
+                <w:sz w:val="22"/>
+                <w:szCs w:val="22"/>
+              </w:rPr>
+            </w:pPr>
+            <w:r>
+              <w:rPr>
+                <w:rFonts w:cstheme="minorHAnsi"/>
+                <w:sz w:val="22"/>
+                <w:szCs w:val="22"/>
+              </w:rPr>
+              <w:t>4</w:t>
+            </w:r>
+          </w:p>
+        </w:tc>
+        <w:tc>
+          <w:tcPr>
+            <w:tcW w:w="2316" w:type="dxa"/>
+          </w:tcPr>
+          <w:p>
+            <w:pPr>
+              <w:ind w:left="-6"/>
+              <w:rPr>
+                <w:rFonts w:cstheme="minorHAnsi"/>
+                <w:sz w:val="22"/>
+                <w:szCs w:val="22"/>
+              </w:rPr>
+            </w:pPr>
+            <w:r>
+              <w:rPr>
+                <w:rFonts w:cstheme="minorHAnsi"/>
+                <w:sz w:val="22"/>
+                <w:szCs w:val="22"/>
+              </w:rPr>
+              <w:t xml:space="preserve">Programar un módulo de control de </w:t>
+            </w:r>
+            <w:r>
+              <w:rPr>
+                <w:rFonts w:cstheme="minorHAnsi"/>
+                <w:sz w:val="22"/>
+                <w:szCs w:val="22"/>
+              </w:rPr>
+              <w:t>clientes</w:t>
+            </w:r>
+            <w:r>
+              <w:rPr>
+                <w:rFonts w:cstheme="minorHAnsi"/>
+                <w:sz w:val="22"/>
+                <w:szCs w:val="22"/>
+              </w:rPr>
+              <w:t xml:space="preserve"> para usuarios Administradores, ofreciendo la capacidad de ver</w:t>
+            </w:r>
+            <w:r>
+              <w:rPr>
+                <w:rFonts w:cstheme="minorHAnsi"/>
+                <w:sz w:val="22"/>
+                <w:szCs w:val="22"/>
+              </w:rPr>
+              <w:t xml:space="preserve"> los datos personales de los usuarios clientes del spa.</w:t>
+            </w:r>
+          </w:p>
+        </w:tc>
+        <w:tc>
+          <w:tcPr>
+            <w:tcW w:w="1851" w:type="dxa"/>
+          </w:tcPr>
+          <w:p>
+            <w:pPr>
+              <w:ind w:left="-6"/>
+              <w:rPr>
+                <w:rFonts w:cstheme="minorHAnsi"/>
+                <w:sz w:val="22"/>
+                <w:szCs w:val="22"/>
+              </w:rPr>
+            </w:pPr>
+            <w:r>
+              <w:rPr>
+                <w:rFonts w:cstheme="minorHAnsi"/>
+                <w:sz w:val="22"/>
+                <w:szCs w:val="22"/>
+              </w:rPr>
+              <w:t>. Kuszmiruk Vispo German</w:t>
+            </w:r>
+          </w:p>
+          <w:p>
+            <w:pPr>
+              <w:ind w:left="-6"/>
+              <w:rPr>
+                <w:rFonts w:cstheme="minorHAnsi"/>
+                <w:sz w:val="22"/>
+                <w:szCs w:val="22"/>
+              </w:rPr>
+            </w:pPr>
+          </w:p>
+        </w:tc>
+        <w:tc>
+          <w:tcPr>
+            <w:tcW w:w="1281" w:type="dxa"/>
+          </w:tcPr>
+          <w:p>
+            <w:pPr>
+              <w:ind w:left="-6"/>
+              <w:rPr>
+                <w:rFonts w:cstheme="minorHAnsi"/>
+                <w:sz w:val="22"/>
+                <w:szCs w:val="22"/>
+              </w:rPr>
+            </w:pPr>
+            <w:r>
+              <w:rPr>
+                <w:rFonts w:cstheme="minorHAnsi"/>
+                <w:sz w:val="22"/>
+                <w:szCs w:val="22"/>
+              </w:rPr>
+              <w:t>1</w:t>
+            </w:r>
+            <w:r>
+              <w:rPr>
+                <w:rFonts w:cstheme="minorHAnsi"/>
+                <w:sz w:val="22"/>
+                <w:szCs w:val="22"/>
+              </w:rPr>
+              <w:t>8</w:t>
+            </w:r>
+            <w:r>
+              <w:rPr>
+                <w:rFonts w:cstheme="minorHAnsi"/>
+                <w:sz w:val="22"/>
+                <w:szCs w:val="22"/>
+              </w:rPr>
+              <w:t>/04/205</w:t>
+            </w:r>
+          </w:p>
+        </w:tc>
+        <w:tc>
+          <w:tcPr>
+            <w:tcW w:w="1282" w:type="dxa"/>
+          </w:tcPr>
+          <w:p>
+            <w:pPr>
+              <w:ind w:left="-6"/>
+              <w:rPr>
+                <w:rFonts w:cstheme="minorHAnsi"/>
+                <w:sz w:val="22"/>
+                <w:szCs w:val="22"/>
+              </w:rPr>
+            </w:pPr>
+            <w:r>
+              <w:rPr>
+                <w:rFonts w:cstheme="minorHAnsi"/>
+                <w:sz w:val="22"/>
+                <w:szCs w:val="22"/>
+              </w:rPr>
+              <w:t>18/04/205</w:t>
+            </w:r>
+          </w:p>
+        </w:tc>
+      </w:tr>
+      <w:tr>
+        <w:trPr>
+          <w:trHeight w:val="2112"/>
+        </w:trPr>
+        <w:tc>
+          <w:tcPr>
+            <w:tcW w:w="1702" w:type="dxa"/>
+          </w:tcPr>
+          <w:p>
+            <w:pPr>
+              <w:rPr>
+                <w:rFonts w:cstheme="minorHAnsi"/>
+                <w:sz w:val="22"/>
+                <w:szCs w:val="22"/>
+              </w:rPr>
+            </w:pPr>
+            <w:r>
+              <w:rPr>
+                <w:rFonts w:cstheme="minorHAnsi"/>
+                <w:sz w:val="22"/>
+                <w:szCs w:val="22"/>
+              </w:rPr>
+              <w:t>Proceso de Testing</w:t>
+            </w:r>
+          </w:p>
+        </w:tc>
+        <w:tc>
+          <w:tcPr>
+            <w:tcW w:w="1477" w:type="dxa"/>
+          </w:tcPr>
+          <w:p>
+            <w:pPr>
+              <w:ind w:left="-6"/>
+              <w:rPr>
+                <w:rFonts w:cstheme="minorHAnsi"/>
+                <w:sz w:val="22"/>
+                <w:szCs w:val="22"/>
+              </w:rPr>
+            </w:pPr>
+            <w:r>
+              <w:rPr>
+                <w:rFonts w:cstheme="minorHAnsi"/>
+                <w:sz w:val="22"/>
+                <w:szCs w:val="22"/>
+              </w:rPr>
+              <w:t>Integrante tester del mApache trabaja arduamente para detectar bugs o fallas de funcionalidad</w:t>
+            </w:r>
+          </w:p>
+        </w:tc>
+        <w:tc>
+          <w:tcPr>
+            <w:tcW w:w="1198" w:type="dxa"/>
+          </w:tcPr>
+          <w:p>
+            <w:pPr>
+              <w:ind w:left="-6"/>
+              <w:rPr>
+                <w:rFonts w:cstheme="minorHAnsi"/>
+                <w:sz w:val="22"/>
+                <w:szCs w:val="22"/>
+              </w:rPr>
+            </w:pPr>
+            <w:r>
+              <w:rPr>
+                <w:rFonts w:cstheme="minorHAnsi"/>
+                <w:sz w:val="22"/>
+                <w:szCs w:val="22"/>
+              </w:rPr>
+              <w:t>10</w:t>
+            </w:r>
+          </w:p>
+        </w:tc>
+        <w:tc>
+          <w:tcPr>
+            <w:tcW w:w="2316" w:type="dxa"/>
+          </w:tcPr>
+          <w:p>
+            <w:pPr>
+              <w:ind w:left="-6"/>
+              <w:rPr>
+                <w:rFonts w:cstheme="minorHAnsi"/>
+                <w:sz w:val="22"/>
+                <w:szCs w:val="22"/>
+              </w:rPr>
+            </w:pPr>
+            <w:r>
+              <w:rPr>
+                <w:rFonts w:cstheme="minorHAnsi"/>
+                <w:sz w:val="22"/>
+                <w:szCs w:val="22"/>
+              </w:rPr>
+              <w:t>. Se hace un control general del sistema</w:t>
+            </w:r>
+          </w:p>
+          <w:p>
+            <w:pPr>
+              <w:ind w:left="-6"/>
+              <w:rPr>
+                <w:rFonts w:cstheme="minorHAnsi"/>
+                <w:sz w:val="22"/>
+                <w:szCs w:val="22"/>
+              </w:rPr>
+            </w:pPr>
+          </w:p>
+          <w:p>
+            <w:pPr>
+              <w:ind w:left="-6"/>
+              <w:rPr>
+                <w:rFonts w:cstheme="minorHAnsi"/>
+                <w:sz w:val="22"/>
+                <w:szCs w:val="22"/>
+              </w:rPr>
+            </w:pPr>
+            <w:r>
+              <w:rPr>
+                <w:rFonts w:cstheme="minorHAnsi"/>
+                <w:sz w:val="22"/>
+                <w:szCs w:val="22"/>
+              </w:rPr>
+              <w:t>. Se prueban todas las funcionalidades de ambos tipos de usuario</w:t>
+            </w:r>
+          </w:p>
+          <w:p>
+            <w:pPr>
+              <w:ind w:left="-6"/>
+              <w:rPr>
+                <w:rFonts w:cstheme="minorHAnsi"/>
+                <w:sz w:val="22"/>
+                <w:szCs w:val="22"/>
+              </w:rPr>
+            </w:pPr>
+          </w:p>
+          <w:p>
+            <w:pPr>
+              <w:ind w:left="-6"/>
+              <w:rPr>
+                <w:rFonts w:cstheme="minorHAnsi"/>
+                <w:sz w:val="22"/>
+                <w:szCs w:val="22"/>
+              </w:rPr>
+            </w:pPr>
+            <w:r>
+              <w:rPr>
+                <w:rFonts w:cstheme="minorHAnsi"/>
+                <w:sz w:val="22"/>
+                <w:szCs w:val="22"/>
+              </w:rPr>
+              <w:t>. Se reportan los bugs (si los hay)</w:t>
+            </w:r>
+          </w:p>
+        </w:tc>
+        <w:tc>
+          <w:tcPr>
+            <w:tcW w:w="1851" w:type="dxa"/>
+          </w:tcPr>
+          <w:p>
+            <w:pPr>
+              <w:ind w:left="-6"/>
+              <w:rPr>
+                <w:rFonts w:cstheme="minorHAnsi"/>
+                <w:sz w:val="22"/>
+                <w:szCs w:val="22"/>
+              </w:rPr>
+            </w:pPr>
+            <w:r>
+              <w:rPr>
+                <w:rFonts w:cstheme="minorHAnsi"/>
+                <w:sz w:val="22"/>
+                <w:szCs w:val="22"/>
+              </w:rPr>
+              <w:t>. Álvarez Patricio</w:t>
+            </w:r>
+          </w:p>
+        </w:tc>
+        <w:tc>
+          <w:tcPr>
+            <w:tcW w:w="1281" w:type="dxa"/>
+          </w:tcPr>
+          <w:p>
+            <w:pPr>
+              <w:ind w:left="-6"/>
+              <w:rPr>
+                <w:rFonts w:cstheme="minorHAnsi"/>
+                <w:sz w:val="22"/>
+                <w:szCs w:val="22"/>
+              </w:rPr>
+            </w:pPr>
+            <w:r>
+              <w:rPr>
+                <w:rFonts w:cstheme="minorHAnsi"/>
+                <w:sz w:val="22"/>
+                <w:szCs w:val="22"/>
+              </w:rPr>
+              <w:t>20</w:t>
+            </w:r>
+            <w:r>
+              <w:rPr>
+                <w:rFonts w:cstheme="minorHAnsi"/>
+                <w:sz w:val="22"/>
+                <w:szCs w:val="22"/>
+              </w:rPr>
+              <w:t>/04/205</w:t>
+            </w:r>
+          </w:p>
+        </w:tc>
+        <w:tc>
+          <w:tcPr>
+            <w:tcW w:w="1282" w:type="dxa"/>
+          </w:tcPr>
+          <w:p>
+            <w:pPr>
+              <w:ind w:left="-6"/>
+              <w:rPr>
+                <w:rFonts w:cstheme="minorHAnsi"/>
+                <w:sz w:val="22"/>
+                <w:szCs w:val="22"/>
+              </w:rPr>
+            </w:pPr>
+            <w:r>
+              <w:rPr>
+                <w:rFonts w:cstheme="minorHAnsi"/>
+                <w:sz w:val="22"/>
+                <w:szCs w:val="22"/>
+              </w:rPr>
+              <w:t>2</w:t>
+            </w:r>
+            <w:r>
+              <w:rPr>
+                <w:rFonts w:cstheme="minorHAnsi"/>
+                <w:sz w:val="22"/>
+                <w:szCs w:val="22"/>
+              </w:rPr>
+              <w:t>2</w:t>
+            </w:r>
+            <w:r>
+              <w:rPr>
+                <w:rFonts w:cstheme="minorHAnsi"/>
+                <w:sz w:val="22"/>
+                <w:szCs w:val="22"/>
+              </w:rPr>
+              <w:t>/04/20</w:t>
+            </w:r>
+            <w:r>
+              <w:rPr>
+                <w:rFonts w:cstheme="minorHAnsi"/>
+                <w:sz w:val="22"/>
+                <w:szCs w:val="22"/>
+              </w:rPr>
+              <w:t>2</w:t>
+            </w:r>
+            <w:r>
+              <w:rPr>
+                <w:rFonts w:cstheme="minorHAnsi"/>
+                <w:sz w:val="22"/>
+                <w:szCs w:val="22"/>
+              </w:rPr>
+              <w:t>5</w:t>
+            </w:r>
+          </w:p>
+        </w:tc>
+      </w:tr>
+      <w:tr>
+        <w:trPr>
+          <w:trHeight w:val="2677"/>
+        </w:trPr>
+        <w:tc>
+          <w:tcPr>
+            <w:tcW w:w="1702" w:type="dxa"/>
+          </w:tcPr>
+          <w:p>
+            <w:pPr>
+              <w:rPr>
+                <w:rFonts w:cstheme="minorHAnsi"/>
+                <w:sz w:val="22"/>
+                <w:szCs w:val="22"/>
+              </w:rPr>
+            </w:pPr>
+            <w:r>
+              <w:rPr>
+                <w:rFonts w:cstheme="minorHAnsi"/>
+                <w:sz w:val="22"/>
+                <w:szCs w:val="22"/>
+              </w:rPr>
+              <w:lastRenderedPageBreak/>
+              <w:t>Solución de bugs</w:t>
+            </w:r>
+          </w:p>
+        </w:tc>
+        <w:tc>
+          <w:tcPr>
+            <w:tcW w:w="1477" w:type="dxa"/>
+          </w:tcPr>
+          <w:p>
+            <w:pPr>
+              <w:ind w:left="-6"/>
+              <w:rPr>
+                <w:rFonts w:cstheme="minorHAnsi"/>
+                <w:sz w:val="22"/>
+                <w:szCs w:val="22"/>
+              </w:rPr>
+            </w:pPr>
+            <w:r>
+              <w:rPr>
+                <w:rFonts w:cstheme="minorHAnsi"/>
+                <w:sz w:val="22"/>
+                <w:szCs w:val="22"/>
+              </w:rPr>
+              <w:t>El equipo realiza un debugeo integro de todo el software, controlando: vistas, BackEnd y transacciones a la BD</w:t>
+            </w:r>
+          </w:p>
+        </w:tc>
+        <w:tc>
+          <w:tcPr>
+            <w:tcW w:w="1198" w:type="dxa"/>
+          </w:tcPr>
+          <w:p>
+            <w:pPr>
+              <w:ind w:left="-6"/>
+              <w:rPr>
+                <w:rFonts w:cstheme="minorHAnsi"/>
+                <w:sz w:val="22"/>
+                <w:szCs w:val="22"/>
+              </w:rPr>
+            </w:pPr>
+            <w:r>
+              <w:rPr>
+                <w:rFonts w:cstheme="minorHAnsi"/>
+                <w:sz w:val="22"/>
+                <w:szCs w:val="22"/>
+              </w:rPr>
+              <w:t>5</w:t>
+            </w:r>
+          </w:p>
+        </w:tc>
+        <w:tc>
+          <w:tcPr>
+            <w:tcW w:w="2316" w:type="dxa"/>
+          </w:tcPr>
+          <w:p>
+            <w:pPr>
+              <w:ind w:left="-6"/>
+              <w:rPr>
+                <w:rFonts w:cstheme="minorHAnsi"/>
+                <w:sz w:val="22"/>
+                <w:szCs w:val="22"/>
+              </w:rPr>
+            </w:pPr>
+            <w:r>
+              <w:rPr>
+                <w:rFonts w:cstheme="minorHAnsi"/>
+                <w:sz w:val="22"/>
+                <w:szCs w:val="22"/>
+              </w:rPr>
+              <w:t>Ultimo paso del desarrollo: Terminar de ajustar cualquier bug o fallo, y optimizar la experiencia de usuario en performance y respuesta lo mas posible antes de desplegar el producto para su uso comercial.</w:t>
+            </w:r>
+          </w:p>
+        </w:tc>
+        <w:tc>
+          <w:tcPr>
+            <w:tcW w:w="1851" w:type="dxa"/>
+          </w:tcPr>
+          <w:p>
+            <w:pPr>
+              <w:ind w:left="-6"/>
+              <w:rPr>
+                <w:rFonts w:cstheme="minorHAnsi"/>
+                <w:sz w:val="22"/>
+                <w:szCs w:val="22"/>
+              </w:rPr>
+            </w:pPr>
+            <w:r>
+              <w:rPr>
+                <w:rFonts w:cstheme="minorHAnsi"/>
+                <w:sz w:val="22"/>
+                <w:szCs w:val="22"/>
+              </w:rPr>
+              <w:t>. Ucero Tiago</w:t>
+            </w:r>
+          </w:p>
+          <w:p>
+            <w:pPr>
+              <w:ind w:left="-6"/>
+              <w:rPr>
+                <w:rFonts w:cstheme="minorHAnsi"/>
+                <w:sz w:val="22"/>
+                <w:szCs w:val="22"/>
+              </w:rPr>
+            </w:pPr>
+            <w:r>
+              <w:rPr>
+                <w:rFonts w:cstheme="minorHAnsi"/>
+                <w:sz w:val="22"/>
+                <w:szCs w:val="22"/>
+              </w:rPr>
+              <w:t>. Álvarez Patricio</w:t>
+            </w:r>
+          </w:p>
+          <w:p>
+            <w:pPr>
+              <w:ind w:left="-6"/>
+              <w:rPr>
+                <w:rFonts w:cstheme="minorHAnsi"/>
+                <w:sz w:val="22"/>
+                <w:szCs w:val="22"/>
+              </w:rPr>
+            </w:pPr>
+            <w:r>
+              <w:rPr>
+                <w:rFonts w:cstheme="minorHAnsi"/>
+                <w:sz w:val="22"/>
+                <w:szCs w:val="22"/>
+              </w:rPr>
+              <w:t>. Kuszmiruk Vispo German</w:t>
+            </w:r>
+          </w:p>
+        </w:tc>
+        <w:tc>
+          <w:tcPr>
+            <w:tcW w:w="1281" w:type="dxa"/>
+          </w:tcPr>
+          <w:p>
+            <w:pPr>
+              <w:ind w:left="-6"/>
+              <w:rPr>
+                <w:rFonts w:cstheme="minorHAnsi"/>
+                <w:sz w:val="22"/>
+                <w:szCs w:val="22"/>
+              </w:rPr>
+            </w:pPr>
+            <w:r>
+              <w:rPr>
+                <w:rFonts w:cstheme="minorHAnsi"/>
+                <w:sz w:val="22"/>
+                <w:szCs w:val="22"/>
+              </w:rPr>
+              <w:t>22/04/2025</w:t>
+            </w:r>
+          </w:p>
+        </w:tc>
+        <w:tc>
+          <w:tcPr>
+            <w:tcW w:w="1282" w:type="dxa"/>
+          </w:tcPr>
+          <w:p>
+            <w:pPr>
+              <w:ind w:left="-6"/>
+              <w:rPr>
+                <w:rFonts w:cstheme="minorHAnsi"/>
+                <w:sz w:val="22"/>
+                <w:szCs w:val="22"/>
+              </w:rPr>
+            </w:pPr>
+            <w:r>
+              <w:rPr>
+                <w:rFonts w:cstheme="minorHAnsi"/>
+                <w:sz w:val="22"/>
+                <w:szCs w:val="22"/>
+              </w:rPr>
+              <w:t>23/04/2025</w:t>
+            </w:r>
+          </w:p>
+          <w:p>
+            <w:pPr>
+              <w:rPr>
+                <w:rFonts w:cstheme="minorHAnsi"/>
+                <w:sz w:val="22"/>
+                <w:szCs w:val="22"/>
+              </w:rPr>
+            </w:pPr>
+          </w:p>
+          <w:p>
+            <w:pPr>
+              <w:rPr>
+                <w:rFonts w:cstheme="minorHAnsi"/>
+                <w:sz w:val="22"/>
+                <w:szCs w:val="22"/>
+              </w:rPr>
+            </w:pPr>
+          </w:p>
+          <w:p>
+            <w:pPr>
+              <w:rPr>
+                <w:rFonts w:cstheme="minorHAnsi"/>
+                <w:sz w:val="22"/>
+                <w:szCs w:val="22"/>
+              </w:rPr>
+            </w:pPr>
+          </w:p>
+          <w:p>
+            <w:pPr>
+              <w:rPr>
+                <w:rFonts w:cstheme="minorHAnsi"/>
+                <w:sz w:val="22"/>
+                <w:szCs w:val="22"/>
+              </w:rPr>
+            </w:pPr>
+          </w:p>
+          <w:p>
+            <w:pPr>
+              <w:rPr>
+                <w:rFonts w:cstheme="minorHAnsi"/>
+                <w:sz w:val="22"/>
+                <w:szCs w:val="22"/>
+              </w:rPr>
+            </w:pPr>
+          </w:p>
+          <w:p>
+            <w:pPr>
+              <w:rPr>
+                <w:rFonts w:cstheme="minorHAnsi"/>
+                <w:sz w:val="22"/>
+                <w:szCs w:val="22"/>
+              </w:rPr>
+            </w:pPr>
+          </w:p>
+          <w:p>
+            <w:pPr>
+              <w:rPr>
+                <w:rFonts w:cstheme="minorHAnsi"/>
+                <w:sz w:val="22"/>
+                <w:szCs w:val="22"/>
+              </w:rPr>
+            </w:pPr>
+          </w:p>
+          <w:p>
+            <w:pPr>
+              <w:rPr>
+                <w:rFonts w:cstheme="minorHAnsi"/>
+                <w:sz w:val="22"/>
+                <w:szCs w:val="22"/>
+              </w:rPr>
+            </w:pPr>
+          </w:p>
+          <w:p>
+            <w:pPr>
+              <w:rPr>
+                <w:rFonts w:cstheme="minorHAnsi"/>
+                <w:sz w:val="22"/>
+                <w:szCs w:val="22"/>
+              </w:rPr>
+            </w:pPr>
+          </w:p>
+        </w:tc>
+      </w:tr>
+      <w:tr>
+        <w:trPr>
+          <w:trHeight w:val="2677"/>
+        </w:trPr>
+        <w:tc>
+          <w:tcPr>
+            <w:tcW w:w="1702" w:type="dxa"/>
+          </w:tcPr>
+          <w:p>
+            <w:pPr>
+              <w:rPr>
+                <w:rFonts w:cstheme="minorHAnsi"/>
+                <w:sz w:val="22"/>
+                <w:szCs w:val="22"/>
+              </w:rPr>
+            </w:pPr>
+            <w:r>
+              <w:rPr>
+                <w:rFonts w:cstheme="minorHAnsi"/>
+                <w:sz w:val="22"/>
+                <w:szCs w:val="22"/>
+              </w:rPr>
+              <w:t xml:space="preserve">Despliegue de aplicación </w:t>
+            </w:r>
+          </w:p>
+        </w:tc>
+        <w:tc>
+          <w:tcPr>
+            <w:tcW w:w="1477" w:type="dxa"/>
+          </w:tcPr>
+          <w:p>
+            <w:pPr>
+              <w:ind w:left="-6"/>
+              <w:rPr>
+                <w:rFonts w:cstheme="minorHAnsi"/>
+                <w:sz w:val="22"/>
+                <w:szCs w:val="22"/>
+              </w:rPr>
+            </w:pPr>
+            <w:r>
+              <w:rPr>
+                <w:rFonts w:cstheme="minorHAnsi"/>
+                <w:sz w:val="22"/>
+                <w:szCs w:val="22"/>
+              </w:rPr>
+              <w:t>Finalmente, el equipo despliega el trabajo del proyecto terminado</w:t>
+            </w:r>
+          </w:p>
+        </w:tc>
+        <w:tc>
+          <w:tcPr>
+            <w:tcW w:w="1198" w:type="dxa"/>
+          </w:tcPr>
+          <w:p>
+            <w:pPr>
+              <w:ind w:left="-6"/>
+              <w:rPr>
+                <w:rFonts w:cstheme="minorHAnsi"/>
+                <w:sz w:val="22"/>
+                <w:szCs w:val="22"/>
+              </w:rPr>
+            </w:pPr>
+            <w:r>
+              <w:rPr>
+                <w:rFonts w:cstheme="minorHAnsi"/>
+                <w:sz w:val="22"/>
+                <w:szCs w:val="22"/>
+              </w:rPr>
+              <w:t>-</w:t>
+            </w:r>
+          </w:p>
+        </w:tc>
+        <w:tc>
+          <w:tcPr>
+            <w:tcW w:w="2316" w:type="dxa"/>
+          </w:tcPr>
+          <w:p>
+            <w:pPr>
+              <w:ind w:left="-6"/>
+              <w:rPr>
+                <w:rFonts w:cstheme="minorHAnsi"/>
+                <w:sz w:val="22"/>
+                <w:szCs w:val="22"/>
+              </w:rPr>
+            </w:pPr>
+            <w:r>
+              <w:rPr>
+                <w:rFonts w:cstheme="minorHAnsi"/>
+                <w:sz w:val="22"/>
+                <w:szCs w:val="22"/>
+              </w:rPr>
+              <w:t>Entregar el proyecto al cliente y poner en funcionamiento el nuevo sistema para el spa.</w:t>
+            </w:r>
+          </w:p>
+        </w:tc>
+        <w:tc>
+          <w:tcPr>
+            <w:tcW w:w="1851" w:type="dxa"/>
+          </w:tcPr>
+          <w:p>
+            <w:pPr>
+              <w:ind w:left="-6"/>
+              <w:rPr>
+                <w:rFonts w:cstheme="minorHAnsi"/>
+                <w:sz w:val="22"/>
+                <w:szCs w:val="22"/>
+              </w:rPr>
+            </w:pPr>
+          </w:p>
+        </w:tc>
+        <w:tc>
+          <w:tcPr>
+            <w:tcW w:w="1281" w:type="dxa"/>
+          </w:tcPr>
+          <w:p>
+            <w:pPr>
+              <w:ind w:left="-6"/>
+              <w:rPr>
+                <w:rFonts w:cstheme="minorHAnsi"/>
+                <w:sz w:val="22"/>
+                <w:szCs w:val="22"/>
+              </w:rPr>
+            </w:pPr>
+          </w:p>
+        </w:tc>
+        <w:tc>
+          <w:tcPr>
+            <w:tcW w:w="1282" w:type="dxa"/>
+          </w:tcPr>
+          <w:p>
+            <w:pPr>
+              <w:ind w:left="-6"/>
+              <w:rPr>
+                <w:rFonts w:cstheme="minorHAnsi"/>
+                <w:sz w:val="22"/>
+                <w:szCs w:val="22"/>
+              </w:rPr>
+            </w:pPr>
+          </w:p>
+        </w:tc>
+      </w:tr>
+    </w:tbl>
+    <w:p>
+      <w:pPr>
+        <w:rPr>
+          <w:rFonts w:cstheme="minorHAnsi"/>
+          <w:sz w:val="22"/>
+          <w:szCs w:val="22"/>
+        </w:rPr>
+      </w:pPr>
+    </w:p>
+    <w:p>
+      <w:pPr>
+        <w:rPr>
+          <w:rFonts w:cstheme="minorHAnsi"/>
+          <w:sz w:val="22"/>
+          <w:szCs w:val="22"/>
+        </w:rPr>
+      </w:pPr>
+      <w:r>
+        <w:rPr>
+          <w:rFonts w:cstheme="minorHAnsi"/>
+          <w:sz w:val="22"/>
+          <w:szCs w:val="22"/>
+        </w:rPr>
+        <w:t>Post-desarrollo:</w:t>
       </w:r>
     </w:p>
     <w:p>
@@ -758,7 +4404,6 @@
           <w:rFonts w:cstheme="minorHAnsi"/>
           <w:sz w:val="22"/>
           <w:szCs w:val="22"/>
-          <w:lang w:val="en-US"/>
         </w:rPr>
       </w:pPr>
       <w:r>
@@ -766,18 +4411,8 @@
           <w:rFonts w:cstheme="minorHAnsi"/>
           <w:sz w:val="22"/>
           <w:szCs w:val="22"/>
-          <w:lang w:val="en-US"/>
-        </w:rPr>
-        <w:t>N</w:t>
-      </w:r>
-      <w:r>
-        <w:rPr>
-          <w:rFonts w:cstheme="minorHAnsi"/>
-          <w:sz w:val="22"/>
-          <w:szCs w:val="22"/>
-          <w:lang w:val="en-US"/>
-        </w:rPr>
-        <w:t xml:space="preserve">ode.js </w:t>
+        </w:rPr>
+        <w:t>El equipo espera el feedback por parte del cliente para futuras mejoras</w:t>
       </w:r>
     </w:p>
     <w:p>
@@ -791,7 +4426,6 @@
           <w:rFonts w:cstheme="minorHAnsi"/>
           <w:sz w:val="22"/>
           <w:szCs w:val="22"/>
-          <w:lang w:val="en-US"/>
         </w:rPr>
       </w:pPr>
       <w:r>
@@ -799,18 +4433,8 @@
           <w:rFonts w:cstheme="minorHAnsi"/>
           <w:sz w:val="22"/>
           <w:szCs w:val="22"/>
-          <w:lang w:val="en-US"/>
-        </w:rPr>
-        <w:t>R</w:t>
-      </w:r>
-      <w:r>
-        <w:rPr>
-          <w:rFonts w:cstheme="minorHAnsi"/>
-          <w:sz w:val="22"/>
-          <w:szCs w:val="22"/>
-          <w:lang w:val="en-US"/>
-        </w:rPr>
-        <w:t>eact</w:t>
+        </w:rPr>
+        <w:t>Mantenimiento de técnicos de mApache al sistema informático del spa</w:t>
       </w:r>
     </w:p>
     <w:p>
@@ -819,7 +4443,6 @@
           <w:rFonts w:cstheme="minorHAnsi"/>
           <w:sz w:val="22"/>
           <w:szCs w:val="22"/>
-          <w:lang w:val="en-US"/>
         </w:rPr>
       </w:pPr>
     </w:p>
@@ -830,7 +4453,6 @@
           <w:rFonts w:cstheme="minorHAnsi"/>
           <w:sz w:val="22"/>
           <w:szCs w:val="22"/>
-          <w:u w:val="single"/>
         </w:rPr>
       </w:pPr>
       <w:r>
@@ -839,838 +4461,7 @@
           <w:sz w:val="22"/>
           <w:szCs w:val="22"/>
         </w:rPr>
-        <w:t>DESCRIPCION DE LAS TAREAS:</w:t>
-      </w:r>
-    </w:p>
-    <w:tbl>
-      <w:tblPr>
-        <w:tblStyle w:val="Tablaconcuadrcula"/>
-        <w:tblW w:w="11057" w:type="dxa"/>
-        <w:tblInd w:w="-1281" w:type="dxa"/>
-        <w:tblLayout w:type="fixed"/>
-        <w:tblLook w:val="0000" w:firstRow="0" w:lastRow="0" w:firstColumn="0" w:lastColumn="0" w:noHBand="0" w:noVBand="0"/>
-      </w:tblPr>
-      <w:tblGrid>
-        <w:gridCol w:w="1354"/>
-        <w:gridCol w:w="1811"/>
-        <w:gridCol w:w="1193"/>
-        <w:gridCol w:w="2305"/>
-        <w:gridCol w:w="1843"/>
-        <w:gridCol w:w="1275"/>
-        <w:gridCol w:w="1276"/>
-      </w:tblGrid>
-      <w:tr>
-        <w:trPr>
-          <w:trHeight w:val="439"/>
-        </w:trPr>
-        <w:tc>
-          <w:tcPr>
-            <w:tcW w:w="1354" w:type="dxa"/>
-          </w:tcPr>
-          <w:p>
-            <w:pPr>
-              <w:ind w:left="-6"/>
-              <w:rPr>
-                <w:rFonts w:cstheme="minorHAnsi"/>
-                <w:sz w:val="22"/>
-                <w:szCs w:val="22"/>
-              </w:rPr>
-            </w:pPr>
-            <w:r>
-              <w:rPr>
-                <w:rFonts w:cstheme="minorHAnsi"/>
-                <w:sz w:val="22"/>
-                <w:szCs w:val="22"/>
-              </w:rPr>
-              <w:t>ETAPAS</w:t>
-            </w:r>
-          </w:p>
-          <w:p>
-            <w:pPr>
-              <w:spacing w:after="160" w:line="278" w:lineRule="auto"/>
-              <w:ind w:left="-6"/>
-              <w:rPr>
-                <w:rFonts w:cstheme="minorHAnsi"/>
-                <w:sz w:val="22"/>
-                <w:szCs w:val="22"/>
-              </w:rPr>
-            </w:pPr>
-          </w:p>
-        </w:tc>
-        <w:tc>
-          <w:tcPr>
-            <w:tcW w:w="1811" w:type="dxa"/>
-          </w:tcPr>
-          <w:p>
-            <w:pPr>
-              <w:ind w:left="-6"/>
-              <w:rPr>
-                <w:rFonts w:cstheme="minorHAnsi"/>
-                <w:sz w:val="22"/>
-                <w:szCs w:val="22"/>
-              </w:rPr>
-            </w:pPr>
-            <w:r>
-              <w:rPr>
-                <w:rFonts w:cstheme="minorHAnsi"/>
-                <w:sz w:val="22"/>
-                <w:szCs w:val="22"/>
-              </w:rPr>
-              <w:t xml:space="preserve">TAREAS </w:t>
-            </w:r>
-          </w:p>
-        </w:tc>
-        <w:tc>
-          <w:tcPr>
-            <w:tcW w:w="1193" w:type="dxa"/>
-          </w:tcPr>
-          <w:p>
-            <w:pPr>
-              <w:ind w:left="-6"/>
-              <w:rPr>
-                <w:rFonts w:cstheme="minorHAnsi"/>
-                <w:sz w:val="22"/>
-                <w:szCs w:val="22"/>
-              </w:rPr>
-            </w:pPr>
-            <w:r>
-              <w:rPr>
-                <w:rFonts w:cstheme="minorHAnsi"/>
-                <w:sz w:val="22"/>
-                <w:szCs w:val="22"/>
-              </w:rPr>
-              <w:t xml:space="preserve">DURACION </w:t>
-            </w:r>
-          </w:p>
-          <w:p>
-            <w:pPr>
-              <w:ind w:left="-6"/>
-              <w:rPr>
-                <w:rFonts w:cstheme="minorHAnsi"/>
-                <w:sz w:val="22"/>
-                <w:szCs w:val="22"/>
-              </w:rPr>
-            </w:pPr>
-            <w:r>
-              <w:rPr>
-                <w:rFonts w:cstheme="minorHAnsi"/>
-                <w:sz w:val="22"/>
-                <w:szCs w:val="22"/>
-              </w:rPr>
-              <w:t>(En HS)</w:t>
-            </w:r>
-          </w:p>
-        </w:tc>
-        <w:tc>
-          <w:tcPr>
-            <w:tcW w:w="2305" w:type="dxa"/>
-          </w:tcPr>
-          <w:p>
-            <w:pPr>
-              <w:ind w:left="-6"/>
-              <w:rPr>
-                <w:rFonts w:cstheme="minorHAnsi"/>
-                <w:sz w:val="22"/>
-                <w:szCs w:val="22"/>
-              </w:rPr>
-            </w:pPr>
-            <w:r>
-              <w:rPr>
-                <w:rFonts w:cstheme="minorHAnsi"/>
-                <w:sz w:val="22"/>
-                <w:szCs w:val="22"/>
-              </w:rPr>
-              <w:t>RESULTADOS</w:t>
-            </w:r>
-          </w:p>
-          <w:p>
-            <w:pPr>
-              <w:ind w:left="-6"/>
-              <w:rPr>
-                <w:rFonts w:cstheme="minorHAnsi"/>
-                <w:sz w:val="22"/>
-                <w:szCs w:val="22"/>
-              </w:rPr>
-            </w:pPr>
-            <w:r>
-              <w:rPr>
-                <w:rFonts w:cstheme="minorHAnsi"/>
-                <w:sz w:val="22"/>
-                <w:szCs w:val="22"/>
-              </w:rPr>
-              <w:t>ESPERADOS</w:t>
-            </w:r>
-          </w:p>
-        </w:tc>
-        <w:tc>
-          <w:tcPr>
-            <w:tcW w:w="1843" w:type="dxa"/>
-          </w:tcPr>
-          <w:p>
-            <w:pPr>
-              <w:ind w:left="-6"/>
-              <w:rPr>
-                <w:rFonts w:cstheme="minorHAnsi"/>
-                <w:sz w:val="22"/>
-                <w:szCs w:val="22"/>
-              </w:rPr>
-            </w:pPr>
-            <w:r>
-              <w:rPr>
-                <w:rFonts w:cstheme="minorHAnsi"/>
-                <w:sz w:val="22"/>
-                <w:szCs w:val="22"/>
-              </w:rPr>
-              <w:t>RESPONSABLE</w:t>
-            </w:r>
-          </w:p>
-        </w:tc>
-        <w:tc>
-          <w:tcPr>
-            <w:tcW w:w="1275" w:type="dxa"/>
-          </w:tcPr>
-          <w:p>
-            <w:pPr>
-              <w:ind w:left="-6"/>
-              <w:rPr>
-                <w:rFonts w:cstheme="minorHAnsi"/>
-                <w:sz w:val="22"/>
-                <w:szCs w:val="22"/>
-              </w:rPr>
-            </w:pPr>
-            <w:r>
-              <w:rPr>
-                <w:rFonts w:cstheme="minorHAnsi"/>
-                <w:sz w:val="22"/>
-                <w:szCs w:val="22"/>
-              </w:rPr>
-              <w:t xml:space="preserve">FECHA DE INICIO </w:t>
-            </w:r>
-          </w:p>
-        </w:tc>
-        <w:tc>
-          <w:tcPr>
-            <w:tcW w:w="1276" w:type="dxa"/>
-          </w:tcPr>
-          <w:p>
-            <w:pPr>
-              <w:ind w:left="-6"/>
-              <w:rPr>
-                <w:rFonts w:cstheme="minorHAnsi"/>
-                <w:sz w:val="22"/>
-                <w:szCs w:val="22"/>
-              </w:rPr>
-            </w:pPr>
-            <w:r>
-              <w:rPr>
-                <w:rFonts w:cstheme="minorHAnsi"/>
-                <w:sz w:val="22"/>
-                <w:szCs w:val="22"/>
-              </w:rPr>
-              <w:t xml:space="preserve">FECHA DE </w:t>
-            </w:r>
-          </w:p>
-          <w:p>
-            <w:pPr>
-              <w:rPr>
-                <w:rFonts w:cstheme="minorHAnsi"/>
-                <w:sz w:val="22"/>
-                <w:szCs w:val="22"/>
-              </w:rPr>
-            </w:pPr>
-            <w:r>
-              <w:rPr>
-                <w:rFonts w:cstheme="minorHAnsi"/>
-                <w:sz w:val="22"/>
-                <w:szCs w:val="22"/>
-              </w:rPr>
-              <w:t>FINALIZACION</w:t>
-            </w:r>
-          </w:p>
-        </w:tc>
-      </w:tr>
-      <w:tr>
-        <w:trPr>
-          <w:trHeight w:val="494"/>
-        </w:trPr>
-        <w:tc>
-          <w:tcPr>
-            <w:tcW w:w="1354" w:type="dxa"/>
-          </w:tcPr>
-          <w:p>
-            <w:pPr>
-              <w:ind w:left="-251" w:firstLine="224"/>
-              <w:rPr>
-                <w:rFonts w:cstheme="minorHAnsi"/>
-                <w:sz w:val="22"/>
-                <w:szCs w:val="22"/>
-              </w:rPr>
-            </w:pPr>
-            <w:r>
-              <w:rPr>
-                <w:rFonts w:cstheme="minorHAnsi"/>
-                <w:sz w:val="22"/>
-                <w:szCs w:val="22"/>
-              </w:rPr>
-              <w:t>Planificación</w:t>
-            </w:r>
-          </w:p>
-          <w:p>
-            <w:pPr>
-              <w:ind w:left="-251" w:firstLine="224"/>
-              <w:rPr>
-                <w:rFonts w:cstheme="minorHAnsi"/>
-                <w:sz w:val="22"/>
-                <w:szCs w:val="22"/>
-              </w:rPr>
-            </w:pPr>
-            <w:r>
-              <w:rPr>
-                <w:rFonts w:cstheme="minorHAnsi"/>
-                <w:sz w:val="22"/>
-                <w:szCs w:val="22"/>
-              </w:rPr>
-              <w:t>Inicial</w:t>
-            </w:r>
-          </w:p>
-        </w:tc>
-        <w:tc>
-          <w:tcPr>
-            <w:tcW w:w="1811" w:type="dxa"/>
-          </w:tcPr>
-          <w:p>
-            <w:pPr>
-              <w:ind w:left="-6"/>
-              <w:rPr>
-                <w:rFonts w:cstheme="minorHAnsi"/>
-                <w:sz w:val="22"/>
-                <w:szCs w:val="22"/>
-              </w:rPr>
-            </w:pPr>
-            <w:r>
-              <w:rPr>
-                <w:rFonts w:cstheme="minorHAnsi"/>
-                <w:sz w:val="22"/>
-                <w:szCs w:val="22"/>
-              </w:rPr>
-              <w:t>El equipo se reúne a planificar las tareas del equipo</w:t>
-            </w:r>
-          </w:p>
-        </w:tc>
-        <w:tc>
-          <w:tcPr>
-            <w:tcW w:w="1193" w:type="dxa"/>
-          </w:tcPr>
-          <w:p>
-            <w:pPr>
-              <w:ind w:left="-6"/>
-              <w:rPr>
-                <w:rFonts w:cstheme="minorHAnsi"/>
-                <w:sz w:val="22"/>
-                <w:szCs w:val="22"/>
-              </w:rPr>
-            </w:pPr>
-            <w:r>
-              <w:rPr>
-                <w:rFonts w:cstheme="minorHAnsi"/>
-                <w:sz w:val="22"/>
-                <w:szCs w:val="22"/>
-              </w:rPr>
-              <w:t>2-4</w:t>
-            </w:r>
-          </w:p>
-        </w:tc>
-        <w:tc>
-          <w:tcPr>
-            <w:tcW w:w="2305" w:type="dxa"/>
-          </w:tcPr>
-          <w:p>
-            <w:pPr>
-              <w:ind w:left="-6"/>
-              <w:rPr>
-                <w:rFonts w:cstheme="minorHAnsi"/>
-                <w:sz w:val="22"/>
-                <w:szCs w:val="22"/>
-              </w:rPr>
-            </w:pPr>
-            <w:r>
-              <w:rPr>
-                <w:rFonts w:cstheme="minorHAnsi"/>
-                <w:sz w:val="22"/>
-                <w:szCs w:val="22"/>
-              </w:rPr>
-              <w:t>Dejar sentadas las bases de los roles de cada integrante y su área de trabajo</w:t>
-            </w:r>
-          </w:p>
-        </w:tc>
-        <w:tc>
-          <w:tcPr>
-            <w:tcW w:w="1843" w:type="dxa"/>
-          </w:tcPr>
-          <w:p>
-            <w:pPr>
-              <w:ind w:left="-6"/>
-              <w:rPr>
-                <w:rFonts w:cstheme="minorHAnsi"/>
-                <w:sz w:val="22"/>
-                <w:szCs w:val="22"/>
-              </w:rPr>
-            </w:pPr>
-            <w:r>
-              <w:rPr>
-                <w:rFonts w:cstheme="minorHAnsi"/>
-                <w:sz w:val="22"/>
-                <w:szCs w:val="22"/>
-              </w:rPr>
-              <w:t>Todo el equipo de desarrollo de mApache</w:t>
-            </w:r>
-          </w:p>
-        </w:tc>
-        <w:tc>
-          <w:tcPr>
-            <w:tcW w:w="1275" w:type="dxa"/>
-          </w:tcPr>
-          <w:p>
-            <w:pPr>
-              <w:ind w:left="-6"/>
-              <w:rPr>
-                <w:rFonts w:cstheme="minorHAnsi"/>
-                <w:sz w:val="22"/>
-                <w:szCs w:val="22"/>
-              </w:rPr>
-            </w:pPr>
-            <w:r>
-              <w:rPr>
-                <w:rFonts w:cstheme="minorHAnsi"/>
-                <w:sz w:val="22"/>
-                <w:szCs w:val="22"/>
-              </w:rPr>
-              <w:t>02/04/2025</w:t>
-            </w:r>
-          </w:p>
-        </w:tc>
-        <w:tc>
-          <w:tcPr>
-            <w:tcW w:w="1276" w:type="dxa"/>
-          </w:tcPr>
-          <w:p>
-            <w:pPr>
-              <w:ind w:left="-6"/>
-              <w:rPr>
-                <w:rFonts w:cstheme="minorHAnsi"/>
-                <w:sz w:val="22"/>
-                <w:szCs w:val="22"/>
-              </w:rPr>
-            </w:pPr>
-            <w:r>
-              <w:rPr>
-                <w:rFonts w:cstheme="minorHAnsi"/>
-                <w:sz w:val="22"/>
-                <w:szCs w:val="22"/>
-              </w:rPr>
-              <w:t>02/04/2025</w:t>
-            </w:r>
-          </w:p>
-        </w:tc>
-      </w:tr>
-      <w:tr>
-        <w:trPr>
-          <w:trHeight w:val="494"/>
-        </w:trPr>
-        <w:tc>
-          <w:tcPr>
-            <w:tcW w:w="1354" w:type="dxa"/>
-          </w:tcPr>
-          <w:p>
-            <w:pPr>
-              <w:rPr>
-                <w:rFonts w:cstheme="minorHAnsi"/>
-                <w:sz w:val="22"/>
-                <w:szCs w:val="22"/>
-              </w:rPr>
-            </w:pPr>
-            <w:r>
-              <w:rPr>
-                <w:rFonts w:cstheme="minorHAnsi"/>
-                <w:sz w:val="22"/>
-                <w:szCs w:val="22"/>
-              </w:rPr>
-              <w:t>Diseño Conceptual de la estructura de la BD</w:t>
-            </w:r>
-          </w:p>
-        </w:tc>
-        <w:tc>
-          <w:tcPr>
-            <w:tcW w:w="1811" w:type="dxa"/>
-          </w:tcPr>
-          <w:p>
-            <w:pPr>
-              <w:ind w:left="-6"/>
-              <w:rPr>
-                <w:rFonts w:cstheme="minorHAnsi"/>
-                <w:sz w:val="22"/>
-                <w:szCs w:val="22"/>
-              </w:rPr>
-            </w:pPr>
-            <w:r>
-              <w:rPr>
-                <w:rFonts w:cstheme="minorHAnsi"/>
-                <w:sz w:val="22"/>
-                <w:szCs w:val="22"/>
-              </w:rPr>
-              <w:t>Desarrollar el MER y MR del sistema solicitado para poder luego diseñar la BD</w:t>
-            </w:r>
-          </w:p>
-        </w:tc>
-        <w:tc>
-          <w:tcPr>
-            <w:tcW w:w="1193" w:type="dxa"/>
-          </w:tcPr>
-          <w:p>
-            <w:pPr>
-              <w:ind w:left="-6"/>
-              <w:rPr>
-                <w:rFonts w:cstheme="minorHAnsi"/>
-                <w:sz w:val="22"/>
-                <w:szCs w:val="22"/>
-              </w:rPr>
-            </w:pPr>
-            <w:r>
-              <w:rPr>
-                <w:rFonts w:cstheme="minorHAnsi"/>
-                <w:sz w:val="22"/>
-                <w:szCs w:val="22"/>
-              </w:rPr>
-              <w:t>3-4</w:t>
-            </w:r>
-          </w:p>
-        </w:tc>
-        <w:tc>
-          <w:tcPr>
-            <w:tcW w:w="2305" w:type="dxa"/>
-          </w:tcPr>
-          <w:p>
-            <w:pPr>
-              <w:ind w:left="-6"/>
-              <w:rPr>
-                <w:rFonts w:cstheme="minorHAnsi"/>
-                <w:sz w:val="22"/>
-                <w:szCs w:val="22"/>
-              </w:rPr>
-            </w:pPr>
-            <w:r>
-              <w:rPr>
-                <w:rFonts w:cstheme="minorHAnsi"/>
-                <w:sz w:val="22"/>
-                <w:szCs w:val="22"/>
-              </w:rPr>
-              <w:t>Concluir con el modelo de tablas de la BD para comenzar a diseñarla en MySQL WorkBench</w:t>
-            </w:r>
-          </w:p>
-        </w:tc>
-        <w:tc>
-          <w:tcPr>
-            <w:tcW w:w="1843" w:type="dxa"/>
-          </w:tcPr>
-          <w:p>
-            <w:pPr>
-              <w:rPr>
-                <w:rFonts w:cstheme="minorHAnsi"/>
-                <w:sz w:val="22"/>
-                <w:szCs w:val="22"/>
-              </w:rPr>
-            </w:pPr>
-            <w:r>
-              <w:rPr>
-                <w:rFonts w:cstheme="minorHAnsi"/>
-                <w:sz w:val="22"/>
-                <w:szCs w:val="22"/>
-              </w:rPr>
-              <w:t>. Álvarez Patricio</w:t>
-            </w:r>
-          </w:p>
-          <w:p>
-            <w:pPr>
-              <w:rPr>
-                <w:rFonts w:cstheme="minorHAnsi"/>
-                <w:sz w:val="22"/>
-                <w:szCs w:val="22"/>
-              </w:rPr>
-            </w:pPr>
-            <w:r>
-              <w:rPr>
-                <w:rFonts w:cstheme="minorHAnsi"/>
-                <w:sz w:val="22"/>
-                <w:szCs w:val="22"/>
-              </w:rPr>
-              <w:t>. Kuszmiruk Vispo German</w:t>
-            </w:r>
-          </w:p>
-        </w:tc>
-        <w:tc>
-          <w:tcPr>
-            <w:tcW w:w="1275" w:type="dxa"/>
-          </w:tcPr>
-          <w:p>
-            <w:pPr>
-              <w:ind w:left="-6"/>
-              <w:rPr>
-                <w:rFonts w:cstheme="minorHAnsi"/>
-                <w:sz w:val="22"/>
-                <w:szCs w:val="22"/>
-              </w:rPr>
-            </w:pPr>
-            <w:r>
-              <w:rPr>
-                <w:rFonts w:cstheme="minorHAnsi"/>
-                <w:sz w:val="22"/>
-                <w:szCs w:val="22"/>
-              </w:rPr>
-              <w:t>03/04/2025</w:t>
-            </w:r>
-          </w:p>
-        </w:tc>
-        <w:tc>
-          <w:tcPr>
-            <w:tcW w:w="1276" w:type="dxa"/>
-          </w:tcPr>
-          <w:p>
-            <w:pPr>
-              <w:ind w:left="-6"/>
-              <w:rPr>
-                <w:rFonts w:cstheme="minorHAnsi"/>
-                <w:sz w:val="22"/>
-                <w:szCs w:val="22"/>
-              </w:rPr>
-            </w:pPr>
-            <w:r>
-              <w:rPr>
-                <w:rFonts w:cstheme="minorHAnsi"/>
-                <w:sz w:val="22"/>
-                <w:szCs w:val="22"/>
-              </w:rPr>
-              <w:t>0</w:t>
-            </w:r>
-            <w:r>
-              <w:rPr>
-                <w:rFonts w:cstheme="minorHAnsi"/>
-                <w:sz w:val="22"/>
-                <w:szCs w:val="22"/>
-              </w:rPr>
-              <w:t>4</w:t>
-            </w:r>
-            <w:r>
-              <w:rPr>
-                <w:rFonts w:cstheme="minorHAnsi"/>
-                <w:sz w:val="22"/>
-                <w:szCs w:val="22"/>
-              </w:rPr>
-              <w:t>/04/2025</w:t>
-            </w:r>
-          </w:p>
-        </w:tc>
-      </w:tr>
-      <w:tr>
-        <w:trPr>
-          <w:trHeight w:val="494"/>
-        </w:trPr>
-        <w:tc>
-          <w:tcPr>
-            <w:tcW w:w="1354" w:type="dxa"/>
-          </w:tcPr>
-          <w:p>
-            <w:pPr>
-              <w:rPr>
-                <w:rFonts w:cstheme="minorHAnsi"/>
-                <w:sz w:val="22"/>
-                <w:szCs w:val="22"/>
-              </w:rPr>
-            </w:pPr>
-            <w:r>
-              <w:rPr>
-                <w:rFonts w:cstheme="minorHAnsi"/>
-                <w:sz w:val="22"/>
-                <w:szCs w:val="22"/>
-              </w:rPr>
-              <w:t>Entrega del Plan de desarrollo</w:t>
-            </w:r>
-          </w:p>
-        </w:tc>
-        <w:tc>
-          <w:tcPr>
-            <w:tcW w:w="1811" w:type="dxa"/>
-          </w:tcPr>
-          <w:p>
-            <w:pPr>
-              <w:ind w:left="-6"/>
-              <w:rPr>
-                <w:rFonts w:cstheme="minorHAnsi"/>
-                <w:sz w:val="22"/>
-                <w:szCs w:val="22"/>
-              </w:rPr>
-            </w:pPr>
-            <w:r>
-              <w:rPr>
-                <w:rFonts w:cstheme="minorHAnsi"/>
-                <w:sz w:val="22"/>
-                <w:szCs w:val="22"/>
-              </w:rPr>
-              <w:t>El equipo de trabajo hace entrega de la planificación</w:t>
-            </w:r>
-          </w:p>
-        </w:tc>
-        <w:tc>
-          <w:tcPr>
-            <w:tcW w:w="1193" w:type="dxa"/>
-          </w:tcPr>
-          <w:p>
-            <w:pPr>
-              <w:ind w:left="-6"/>
-              <w:rPr>
-                <w:rFonts w:cstheme="minorHAnsi"/>
-                <w:sz w:val="22"/>
-                <w:szCs w:val="22"/>
-              </w:rPr>
-            </w:pPr>
-            <w:r>
-              <w:rPr>
-                <w:rFonts w:cstheme="minorHAnsi"/>
-                <w:sz w:val="22"/>
-                <w:szCs w:val="22"/>
-              </w:rPr>
-              <w:t>-</w:t>
-            </w:r>
-          </w:p>
-        </w:tc>
-        <w:tc>
-          <w:tcPr>
-            <w:tcW w:w="2305" w:type="dxa"/>
-          </w:tcPr>
-          <w:p>
-            <w:pPr>
-              <w:ind w:left="-6"/>
-              <w:rPr>
-                <w:rFonts w:cstheme="minorHAnsi"/>
-                <w:sz w:val="22"/>
-                <w:szCs w:val="22"/>
-              </w:rPr>
-            </w:pPr>
-            <w:r>
-              <w:rPr>
-                <w:rFonts w:cstheme="minorHAnsi"/>
-                <w:sz w:val="22"/>
-                <w:szCs w:val="22"/>
-              </w:rPr>
-              <w:t>Presentar la documentación para que nuestro cliente tenga conocimiento del proceso de desarrollo</w:t>
-            </w:r>
-          </w:p>
-        </w:tc>
-        <w:tc>
-          <w:tcPr>
-            <w:tcW w:w="1843" w:type="dxa"/>
-          </w:tcPr>
-          <w:p>
-            <w:pPr>
-              <w:ind w:left="-6"/>
-              <w:rPr>
-                <w:rFonts w:cstheme="minorHAnsi"/>
-                <w:sz w:val="22"/>
-                <w:szCs w:val="22"/>
-              </w:rPr>
-            </w:pPr>
-          </w:p>
-        </w:tc>
-        <w:tc>
-          <w:tcPr>
-            <w:tcW w:w="1275" w:type="dxa"/>
-          </w:tcPr>
-          <w:p>
-            <w:pPr>
-              <w:ind w:left="-6"/>
-              <w:rPr>
-                <w:rFonts w:cstheme="minorHAnsi"/>
-                <w:sz w:val="22"/>
-                <w:szCs w:val="22"/>
-              </w:rPr>
-            </w:pPr>
-          </w:p>
-        </w:tc>
-        <w:tc>
-          <w:tcPr>
-            <w:tcW w:w="1276" w:type="dxa"/>
-          </w:tcPr>
-          <w:p>
-            <w:pPr>
-              <w:ind w:left="-6"/>
-              <w:rPr>
-                <w:rFonts w:cstheme="minorHAnsi"/>
-                <w:sz w:val="22"/>
-                <w:szCs w:val="22"/>
-              </w:rPr>
-            </w:pPr>
-          </w:p>
-        </w:tc>
-      </w:tr>
-    </w:tbl>
-    <w:p>
-      <w:pPr>
-        <w:rPr>
-          <w:rFonts w:cstheme="minorHAnsi"/>
-          <w:sz w:val="22"/>
-          <w:szCs w:val="22"/>
-        </w:rPr>
-      </w:pPr>
-    </w:p>
-    <w:p>
-      <w:pPr>
-        <w:rPr>
-          <w:rFonts w:cstheme="minorHAnsi"/>
-          <w:sz w:val="22"/>
-          <w:szCs w:val="22"/>
-        </w:rPr>
-      </w:pPr>
-      <w:r>
-        <w:rPr>
-          <w:rFonts w:cstheme="minorHAnsi"/>
-          <w:sz w:val="22"/>
-          <w:szCs w:val="22"/>
-        </w:rPr>
-        <w:t>¡Completar!</w:t>
-      </w:r>
-    </w:p>
-    <w:p>
-      <w:pPr>
-        <w:rPr>
-          <w:rFonts w:cstheme="minorHAnsi"/>
-          <w:sz w:val="22"/>
-          <w:szCs w:val="22"/>
-        </w:rPr>
-      </w:pPr>
-    </w:p>
-    <w:p>
-      <w:pPr>
-        <w:ind w:left="-851"/>
-        <w:rPr>
-          <w:rFonts w:cstheme="minorHAnsi"/>
-          <w:sz w:val="22"/>
-          <w:szCs w:val="22"/>
-        </w:rPr>
-      </w:pPr>
-      <w:r>
-        <w:rPr>
-          <w:rFonts w:cstheme="minorHAnsi"/>
-          <w:sz w:val="22"/>
-          <w:szCs w:val="22"/>
-        </w:rPr>
-        <w:t>AREAS DE CONOCIMIENTO INVOLUCRADAS</w:t>
-      </w:r>
-      <w:r>
-        <w:rPr>
-          <w:rFonts w:cstheme="minorHAnsi"/>
-          <w:sz w:val="22"/>
-          <w:szCs w:val="22"/>
-        </w:rPr>
-        <w:t>:</w:t>
+        <w:t>AREAS DE CONOCIMIENTO INVOLUCRADAS:</w:t>
       </w:r>
     </w:p>
     <w:tbl>
@@ -1716,23 +4507,7 @@
                 <w:sz w:val="22"/>
                 <w:szCs w:val="22"/>
               </w:rPr>
-              <w:t xml:space="preserve"> el usuario de </w:t>
-            </w:r>
-            <w:r>
-              <w:rPr>
-                <w:rFonts w:cstheme="minorHAnsi"/>
-                <w:sz w:val="22"/>
-                <w:szCs w:val="22"/>
-              </w:rPr>
-              <w:t>página</w:t>
-            </w:r>
-            <w:r>
-              <w:rPr>
-                <w:rFonts w:cstheme="minorHAnsi"/>
-                <w:sz w:val="22"/>
-                <w:szCs w:val="22"/>
-              </w:rPr>
-              <w:t xml:space="preserve"> web.</w:t>
+              <w:t xml:space="preserve"> el usuario de página web.</w:t>
             </w:r>
           </w:p>
           <w:p>
@@ -1796,7 +4571,6 @@
                 <w:sz w:val="22"/>
                 <w:szCs w:val="22"/>
               </w:rPr>
-              <w:lastRenderedPageBreak/>
               <w:t>BackEnd (</w:t>
             </w:r>
             <w:r>
@@ -1943,48 +4717,7 @@
       </w:pPr>
     </w:p>
     <w:p/>
-    <w:p>
-      <w:r>
-        <w:rPr>
-          <w:noProof/>
-        </w:rPr>
-        <w:drawing>
-          <wp:inline distT="0" distB="0" distL="0" distR="0" wp14:anchorId="66BA9C87" wp14:editId="6FA11C2E">
-            <wp:extent cx="5400040" cy="617220"/>
-            <wp:effectExtent l="0" t="0" r="0" b="0"/>
-            <wp:docPr id="752159292" name="Imagen 1"/>
-            <wp:cNvGraphicFramePr>
-              <a:graphicFrameLocks xmlns:a="http://schemas.openxmlformats.org/drawingml/2006/main" noChangeAspect="1"/>
-            </wp:cNvGraphicFramePr>
-            <a:graphic xmlns:a="http://schemas.openxmlformats.org/drawingml/2006/main">
-              <a:graphicData uri="http://schemas.openxmlformats.org/drawingml/2006/picture">
-                <pic:pic xmlns:pic="http://schemas.openxmlformats.org/drawingml/2006/picture">
-                  <pic:nvPicPr>
-                    <pic:cNvPr id="752159292" name=""/>
-                    <pic:cNvPicPr/>
-                  </pic:nvPicPr>
-                  <pic:blipFill>
-                    <a:blip r:embed="rId7"/>
-                    <a:stretch>
-                      <a:fillRect/>
-                    </a:stretch>
-                  </pic:blipFill>
-                  <pic:spPr>
-                    <a:xfrm>
-                      <a:off x="0" y="0"/>
-                      <a:ext cx="5400040" cy="617220"/>
-                    </a:xfrm>
-                    <a:prstGeom prst="rect">
-                      <a:avLst/>
-                    </a:prstGeom>
-                  </pic:spPr>
-                </pic:pic>
-              </a:graphicData>
-            </a:graphic>
-          </wp:inline>
-        </w:drawing>
-      </w:r>
-    </w:p>
+    <w:p/>
     <w:p/>
     <w:sectPr>
       <w:pgSz w:w="11906" w:h="16838"/>
@@ -2871,6 +5604,7 @@
   <w:style w:type="character" w:default="1" w:styleId="Fuentedeprrafopredeter">
     <w:name w:val="Default Paragraph Font"/>
     <w:uiPriority w:val="1"/>
+    <w:semiHidden/>
     <w:unhideWhenUsed/>
   </w:style>
   <w:style w:type="table" w:default="1" w:styleId="Tablanormal">

</xml_diff>

<commit_message>
HOTFIX 1: actualizada la documentación con el esquema del sistema
</commit_message>
<xml_diff>
--- a/Documentacion.docx
+++ b/Documentacion.docx
@@ -589,6 +589,108 @@
           <w:sz w:val="22"/>
           <w:szCs w:val="22"/>
         </w:rPr>
+        <w:t>ESQUEMA DE LA APLICACIÓN</w:t>
+      </w:r>
+      <w:r>
+        <w:rPr>
+          <w:rFonts w:cstheme="minorHAnsi"/>
+          <w:sz w:val="22"/>
+          <w:szCs w:val="22"/>
+        </w:rPr>
+        <w:t>:</w:t>
+      </w:r>
+    </w:p>
+    <w:p>
+      <w:pPr>
+        <w:ind w:left="-851"/>
+        <w:rPr>
+          <w:rFonts w:cstheme="minorHAnsi"/>
+          <w:sz w:val="22"/>
+          <w:szCs w:val="22"/>
+        </w:rPr>
+      </w:pPr>
+      <w:r>
+        <w:rPr>
+          <w:rFonts w:cstheme="minorHAnsi"/>
+          <w:noProof/>
+          <w:sz w:val="22"/>
+          <w:szCs w:val="22"/>
+        </w:rPr>
+        <w:drawing>
+          <wp:inline distT="0" distB="0" distL="0" distR="0" wp14:anchorId="3AD560DB" wp14:editId="39AD467A">
+            <wp:extent cx="6598670" cy="5153025"/>
+            <wp:effectExtent l="0" t="0" r="0" b="0"/>
+            <wp:docPr id="949397176" name="Imagen 1"/>
+            <wp:cNvGraphicFramePr>
+              <a:graphicFrameLocks xmlns:a="http://schemas.openxmlformats.org/drawingml/2006/main" noChangeAspect="1"/>
+            </wp:cNvGraphicFramePr>
+            <a:graphic xmlns:a="http://schemas.openxmlformats.org/drawingml/2006/main">
+              <a:graphicData uri="http://schemas.openxmlformats.org/drawingml/2006/picture">
+                <pic:pic xmlns:pic="http://schemas.openxmlformats.org/drawingml/2006/picture">
+                  <pic:nvPicPr>
+                    <pic:cNvPr id="0" name="Picture 1"/>
+                    <pic:cNvPicPr>
+                      <a:picLocks noChangeAspect="1" noChangeArrowheads="1"/>
+                    </pic:cNvPicPr>
+                  </pic:nvPicPr>
+                  <pic:blipFill>
+                    <a:blip r:embed="rId7">
+                      <a:extLst>
+                        <a:ext uri="{28A0092B-C50C-407E-A947-70E740481C1C}">
+                          <a14:useLocalDpi xmlns:a14="http://schemas.microsoft.com/office/drawing/2010/main" val="0"/>
+                        </a:ext>
+                      </a:extLst>
+                    </a:blip>
+                    <a:srcRect/>
+                    <a:stretch>
+                      <a:fillRect/>
+                    </a:stretch>
+                  </pic:blipFill>
+                  <pic:spPr bwMode="auto">
+                    <a:xfrm>
+                      <a:off x="0" y="0"/>
+                      <a:ext cx="6608343" cy="5160578"/>
+                    </a:xfrm>
+                    <a:prstGeom prst="rect">
+                      <a:avLst/>
+                    </a:prstGeom>
+                    <a:noFill/>
+                    <a:ln>
+                      <a:noFill/>
+                    </a:ln>
+                  </pic:spPr>
+                </pic:pic>
+              </a:graphicData>
+            </a:graphic>
+          </wp:inline>
+        </w:drawing>
+      </w:r>
+    </w:p>
+    <w:p>
+      <w:pPr>
+        <w:ind w:left="-851"/>
+        <w:rPr>
+          <w:rFonts w:cstheme="minorHAnsi"/>
+          <w:sz w:val="22"/>
+          <w:szCs w:val="22"/>
+        </w:rPr>
+      </w:pPr>
+    </w:p>
+    <w:p>
+      <w:pPr>
+        <w:ind w:left="-851"/>
+        <w:rPr>
+          <w:rFonts w:cstheme="minorHAnsi"/>
+          <w:sz w:val="22"/>
+          <w:szCs w:val="22"/>
+        </w:rPr>
+      </w:pPr>
+      <w:r>
+        <w:rPr>
+          <w:rFonts w:cstheme="minorHAnsi"/>
+          <w:sz w:val="22"/>
+          <w:szCs w:val="22"/>
+        </w:rPr>
         <w:t>TECNOLOGIAS A UTILIZAR:</w:t>
       </w:r>
     </w:p>
@@ -720,6 +822,36 @@
         </w:rPr>
         <w:t xml:space="preserve">Node.js </w:t>
       </w:r>
+    </w:p>
+    <w:p>
+      <w:pPr>
+        <w:ind w:left="-851"/>
+        <w:rPr>
+          <w:rFonts w:cstheme="minorHAnsi"/>
+          <w:sz w:val="22"/>
+          <w:szCs w:val="22"/>
+        </w:rPr>
+      </w:pPr>
+    </w:p>
+    <w:p>
+      <w:pPr>
+        <w:ind w:left="-851"/>
+        <w:rPr>
+          <w:rFonts w:cstheme="minorHAnsi"/>
+          <w:sz w:val="22"/>
+          <w:szCs w:val="22"/>
+        </w:rPr>
+      </w:pPr>
+    </w:p>
+    <w:p>
+      <w:pPr>
+        <w:ind w:left="-851"/>
+        <w:rPr>
+          <w:rFonts w:cstheme="minorHAnsi"/>
+          <w:sz w:val="22"/>
+          <w:szCs w:val="22"/>
+        </w:rPr>
+      </w:pPr>
     </w:p>
     <w:p>
       <w:pPr>
@@ -1578,39 +1710,7 @@
                 <w:sz w:val="22"/>
                 <w:szCs w:val="22"/>
               </w:rPr>
-              <w:t>El equipo crea</w:t>
-            </w:r>
-            <w:r>
-              <w:rPr>
-                <w:rFonts w:cstheme="minorHAnsi"/>
-                <w:sz w:val="22"/>
-                <w:szCs w:val="22"/>
-              </w:rPr>
-              <w:t xml:space="preserve"> la BD dentro del sistema gestor de BD (MySQL </w:t>
-            </w:r>
-            <w:r>
-              <w:rPr>
-                <w:rFonts w:cstheme="minorHAnsi"/>
-                <w:sz w:val="22"/>
-                <w:szCs w:val="22"/>
-              </w:rPr>
-              <w:t>WorkBench</w:t>
-            </w:r>
-            <w:r>
-              <w:rPr>
-                <w:rFonts w:cstheme="minorHAnsi"/>
-                <w:sz w:val="22"/>
-                <w:szCs w:val="22"/>
-              </w:rPr>
-              <w:t>)</w:t>
-            </w:r>
-            <w:r>
-              <w:rPr>
-                <w:rFonts w:cstheme="minorHAnsi"/>
-                <w:sz w:val="22"/>
-                <w:szCs w:val="22"/>
-              </w:rPr>
-              <w:t xml:space="preserve"> valiéndose del esquema de tablas</w:t>
+              <w:t>El equipo crea la BD dentro del sistema gestor de BD (MySQL WorkBench) valiéndose del esquema de tablas</w:t>
             </w:r>
           </w:p>
         </w:tc>
@@ -1742,23 +1842,7 @@
                 <w:sz w:val="22"/>
                 <w:szCs w:val="22"/>
               </w:rPr>
-              <w:t>0</w:t>
-            </w:r>
-            <w:r>
-              <w:rPr>
-                <w:rFonts w:cstheme="minorHAnsi"/>
-                <w:sz w:val="22"/>
-                <w:szCs w:val="22"/>
-              </w:rPr>
-              <w:t>5</w:t>
-            </w:r>
-            <w:r>
-              <w:rPr>
-                <w:rFonts w:cstheme="minorHAnsi"/>
-                <w:sz w:val="22"/>
-                <w:szCs w:val="22"/>
-              </w:rPr>
-              <w:t>/04/2025</w:t>
+              <w:t>05/04/2025</w:t>
             </w:r>
           </w:p>
         </w:tc>
@@ -1785,7 +1869,6 @@
                 <w:sz w:val="22"/>
                 <w:szCs w:val="22"/>
               </w:rPr>
-              <w:lastRenderedPageBreak/>
               <w:t>Creación de esquemas dentro de la base de datos</w:t>
             </w:r>
           </w:p>
@@ -1974,7 +2057,16 @@
                 <w:sz w:val="22"/>
                 <w:szCs w:val="22"/>
               </w:rPr>
-              <w:t>Parte del equipo comienza con la creación de las primeras vistas de inicio (sin vista de usuario especifico)</w:t>
+              <w:t xml:space="preserve">Parte del equipo comienza con la creación de las primeras vistas de inicio (sin </w:t>
+            </w:r>
+            <w:r>
+              <w:rPr>
+                <w:rFonts w:cstheme="minorHAnsi"/>
+                <w:sz w:val="22"/>
+                <w:szCs w:val="22"/>
+              </w:rPr>
+              <w:lastRenderedPageBreak/>
+              <w:t>vista de usuario especifico)</w:t>
             </w:r>
           </w:p>
         </w:tc>
@@ -1997,6 +2089,7 @@
                 <w:sz w:val="22"/>
                 <w:szCs w:val="22"/>
               </w:rPr>
+              <w:lastRenderedPageBreak/>
               <w:t>4-5</w:t>
             </w:r>
           </w:p>
@@ -2448,23 +2541,7 @@
                 <w:sz w:val="22"/>
                 <w:szCs w:val="22"/>
               </w:rPr>
-              <w:t>0</w:t>
-            </w:r>
-            <w:r>
-              <w:rPr>
-                <w:rFonts w:cstheme="minorHAnsi"/>
-                <w:sz w:val="22"/>
-                <w:szCs w:val="22"/>
-              </w:rPr>
-              <w:t>8</w:t>
-            </w:r>
-            <w:r>
-              <w:rPr>
-                <w:rFonts w:cstheme="minorHAnsi"/>
-                <w:sz w:val="22"/>
-                <w:szCs w:val="22"/>
-              </w:rPr>
-              <w:t>/04/2025</w:t>
+              <w:t>08/04/2025</w:t>
             </w:r>
           </w:p>
         </w:tc>
@@ -2489,23 +2566,7 @@
                 <w:sz w:val="22"/>
                 <w:szCs w:val="22"/>
               </w:rPr>
-              <w:t>0</w:t>
-            </w:r>
-            <w:r>
-              <w:rPr>
-                <w:rFonts w:cstheme="minorHAnsi"/>
-                <w:sz w:val="22"/>
-                <w:szCs w:val="22"/>
-              </w:rPr>
-              <w:t>8</w:t>
-            </w:r>
-            <w:r>
-              <w:rPr>
-                <w:rFonts w:cstheme="minorHAnsi"/>
-                <w:sz w:val="22"/>
-                <w:szCs w:val="22"/>
-              </w:rPr>
-              <w:t>/04/2025</w:t>
+              <w:t>08/04/2025</w:t>
             </w:r>
           </w:p>
         </w:tc>
@@ -2691,15 +2752,7 @@
                 <w:sz w:val="22"/>
                 <w:szCs w:val="22"/>
               </w:rPr>
-              <w:t>10</w:t>
-            </w:r>
-            <w:r>
-              <w:rPr>
-                <w:rFonts w:cstheme="minorHAnsi"/>
-                <w:sz w:val="22"/>
-                <w:szCs w:val="22"/>
-              </w:rPr>
-              <w:t>/04/2025</w:t>
+              <w:t>10/04/2025</w:t>
             </w:r>
           </w:p>
         </w:tc>
@@ -2722,23 +2775,7 @@
                 <w:sz w:val="22"/>
                 <w:szCs w:val="22"/>
               </w:rPr>
-              <w:t>1</w:t>
-            </w:r>
-            <w:r>
-              <w:rPr>
-                <w:rFonts w:cstheme="minorHAnsi"/>
-                <w:sz w:val="22"/>
-                <w:szCs w:val="22"/>
-              </w:rPr>
-              <w:t>0</w:t>
-            </w:r>
-            <w:r>
-              <w:rPr>
-                <w:rFonts w:cstheme="minorHAnsi"/>
-                <w:sz w:val="22"/>
-                <w:szCs w:val="22"/>
-              </w:rPr>
-              <w:t>/04/2025</w:t>
+              <w:t>10/04/2025</w:t>
             </w:r>
           </w:p>
         </w:tc>
@@ -2765,7 +2802,6 @@
                 <w:sz w:val="22"/>
                 <w:szCs w:val="22"/>
               </w:rPr>
-              <w:lastRenderedPageBreak/>
               <w:t>Desarrollo del subsistema de Login/Register</w:t>
             </w:r>
           </w:p>
@@ -2925,23 +2961,7 @@
                 <w:sz w:val="22"/>
                 <w:szCs w:val="22"/>
               </w:rPr>
-              <w:t>1</w:t>
-            </w:r>
-            <w:r>
-              <w:rPr>
-                <w:rFonts w:cstheme="minorHAnsi"/>
-                <w:sz w:val="22"/>
-                <w:szCs w:val="22"/>
-              </w:rPr>
-              <w:t>2</w:t>
-            </w:r>
-            <w:r>
-              <w:rPr>
-                <w:rFonts w:cstheme="minorHAnsi"/>
-                <w:sz w:val="22"/>
-                <w:szCs w:val="22"/>
-              </w:rPr>
-              <w:t>/04/2025</w:t>
+              <w:t>12/04/2025</w:t>
             </w:r>
           </w:p>
         </w:tc>
@@ -2964,23 +2984,7 @@
                 <w:sz w:val="22"/>
                 <w:szCs w:val="22"/>
               </w:rPr>
-              <w:t>1</w:t>
-            </w:r>
-            <w:r>
-              <w:rPr>
-                <w:rFonts w:cstheme="minorHAnsi"/>
-                <w:sz w:val="22"/>
-                <w:szCs w:val="22"/>
-              </w:rPr>
-              <w:t>2</w:t>
-            </w:r>
-            <w:r>
-              <w:rPr>
-                <w:rFonts w:cstheme="minorHAnsi"/>
-                <w:sz w:val="22"/>
-                <w:szCs w:val="22"/>
-              </w:rPr>
-              <w:t>/04/2025</w:t>
+              <w:t>12/04/2025</w:t>
             </w:r>
           </w:p>
         </w:tc>
@@ -3207,6 +3211,7 @@
                 <w:sz w:val="22"/>
                 <w:szCs w:val="22"/>
               </w:rPr>
+              <w:lastRenderedPageBreak/>
               <w:t>Desarrollar modulo de hoja de turnos para Administradores.</w:t>
             </w:r>
           </w:p>
@@ -3276,23 +3281,7 @@
                 <w:sz w:val="22"/>
                 <w:szCs w:val="22"/>
               </w:rPr>
-              <w:t>Programar un módulo de control de turnos para usuarios Administradores, ofreciendo</w:t>
-            </w:r>
-            <w:r>
-              <w:rPr>
-                <w:rFonts w:cstheme="minorHAnsi"/>
-                <w:sz w:val="22"/>
-                <w:szCs w:val="22"/>
-              </w:rPr>
-              <w:t xml:space="preserve"> la capacidad de ver los turnos vigentes y añadir un nuevo turno</w:t>
-            </w:r>
-            <w:r>
-              <w:rPr>
-                <w:rFonts w:cstheme="minorHAnsi"/>
-                <w:sz w:val="22"/>
-                <w:szCs w:val="22"/>
-              </w:rPr>
-              <w:t>.</w:t>
+              <w:t>Programar un módulo de control de turnos para usuarios Administradores, ofreciendo la capacidad de ver los turnos vigentes y añadir un nuevo turno.</w:t>
             </w:r>
           </w:p>
         </w:tc>
@@ -3315,15 +3304,7 @@
                 <w:sz w:val="22"/>
                 <w:szCs w:val="22"/>
               </w:rPr>
-              <w:t xml:space="preserve">. </w:t>
-            </w:r>
-            <w:r>
-              <w:rPr>
-                <w:rFonts w:cstheme="minorHAnsi"/>
-                <w:sz w:val="22"/>
-                <w:szCs w:val="22"/>
-              </w:rPr>
-              <w:t>Álvarez Patricio</w:t>
+              <w:t>. Álvarez Patricio</w:t>
             </w:r>
           </w:p>
           <w:p>
@@ -3424,39 +3405,7 @@
                 <w:sz w:val="22"/>
                 <w:szCs w:val="22"/>
               </w:rPr>
-              <w:t xml:space="preserve">Desarrollar </w:t>
-            </w:r>
-            <w:r>
-              <w:rPr>
-                <w:rFonts w:cstheme="minorHAnsi"/>
-                <w:sz w:val="22"/>
-                <w:szCs w:val="22"/>
-              </w:rPr>
-              <w:t>módulo</w:t>
-            </w:r>
-            <w:r>
-              <w:rPr>
-                <w:rFonts w:cstheme="minorHAnsi"/>
-                <w:sz w:val="22"/>
-                <w:szCs w:val="22"/>
-              </w:rPr>
-              <w:t xml:space="preserve"> de hoja de </w:t>
-            </w:r>
-            <w:r>
-              <w:rPr>
-                <w:rFonts w:cstheme="minorHAnsi"/>
-                <w:sz w:val="22"/>
-                <w:szCs w:val="22"/>
-              </w:rPr>
-              <w:t>clientes</w:t>
-            </w:r>
-            <w:r>
-              <w:rPr>
-                <w:rFonts w:cstheme="minorHAnsi"/>
-                <w:sz w:val="22"/>
-                <w:szCs w:val="22"/>
-              </w:rPr>
-              <w:t xml:space="preserve"> para Administradores.</w:t>
+              <w:t>Desarrollar módulo de hoja de clientes para Administradores.</w:t>
             </w:r>
           </w:p>
         </w:tc>
@@ -3479,39 +3428,7 @@
                 <w:sz w:val="22"/>
                 <w:szCs w:val="22"/>
               </w:rPr>
-              <w:t xml:space="preserve">El equipo desarrolla el </w:t>
-            </w:r>
-            <w:r>
-              <w:rPr>
-                <w:rFonts w:cstheme="minorHAnsi"/>
-                <w:sz w:val="22"/>
-                <w:szCs w:val="22"/>
-              </w:rPr>
-              <w:t>módulo</w:t>
-            </w:r>
-            <w:r>
-              <w:rPr>
-                <w:rFonts w:cstheme="minorHAnsi"/>
-                <w:sz w:val="22"/>
-                <w:szCs w:val="22"/>
-              </w:rPr>
-              <w:t xml:space="preserve"> de hoja de </w:t>
-            </w:r>
-            <w:r>
-              <w:rPr>
-                <w:rFonts w:cstheme="minorHAnsi"/>
-                <w:sz w:val="22"/>
-                <w:szCs w:val="22"/>
-              </w:rPr>
-              <w:t>clientes</w:t>
-            </w:r>
-            <w:r>
-              <w:rPr>
-                <w:rFonts w:cstheme="minorHAnsi"/>
-                <w:sz w:val="22"/>
-                <w:szCs w:val="22"/>
-              </w:rPr>
-              <w:t>, conectado a la base de datos.</w:t>
+              <w:t>El equipo desarrolla el módulo de hoja de clientes, conectado a la base de datos.</w:t>
             </w:r>
           </w:p>
         </w:tc>
@@ -3557,31 +3474,7 @@
                 <w:sz w:val="22"/>
                 <w:szCs w:val="22"/>
               </w:rPr>
-              <w:t xml:space="preserve">Programar un módulo de control de </w:t>
-            </w:r>
-            <w:r>
-              <w:rPr>
-                <w:rFonts w:cstheme="minorHAnsi"/>
-                <w:sz w:val="22"/>
-                <w:szCs w:val="22"/>
-              </w:rPr>
-              <w:t>clientes</w:t>
-            </w:r>
-            <w:r>
-              <w:rPr>
-                <w:rFonts w:cstheme="minorHAnsi"/>
-                <w:sz w:val="22"/>
-                <w:szCs w:val="22"/>
-              </w:rPr>
-              <w:t xml:space="preserve"> para usuarios Administradores, ofreciendo la capacidad de ver</w:t>
-            </w:r>
-            <w:r>
-              <w:rPr>
-                <w:rFonts w:cstheme="minorHAnsi"/>
-                <w:sz w:val="22"/>
-                <w:szCs w:val="22"/>
-              </w:rPr>
-              <w:t xml:space="preserve"> los datos personales de los usuarios clientes del spa.</w:t>
+              <w:t>Programar un módulo de control de clientes para usuarios Administradores, ofreciendo la capacidad de ver los datos personales de los usuarios clientes del spa.</w:t>
             </w:r>
           </w:p>
         </w:tc>
@@ -3637,23 +3530,7 @@
                 <w:sz w:val="22"/>
                 <w:szCs w:val="22"/>
               </w:rPr>
-              <w:t>1</w:t>
-            </w:r>
-            <w:r>
-              <w:rPr>
-                <w:rFonts w:cstheme="minorHAnsi"/>
-                <w:sz w:val="22"/>
-                <w:szCs w:val="22"/>
-              </w:rPr>
-              <w:t>8</w:t>
-            </w:r>
-            <w:r>
-              <w:rPr>
-                <w:rFonts w:cstheme="minorHAnsi"/>
-                <w:sz w:val="22"/>
-                <w:szCs w:val="22"/>
-              </w:rPr>
-              <w:t>/04/205</w:t>
+              <w:t>18/04/205</w:t>
             </w:r>
           </w:p>
         </w:tc>
@@ -3874,15 +3751,7 @@
                 <w:sz w:val="22"/>
                 <w:szCs w:val="22"/>
               </w:rPr>
-              <w:t>20</w:t>
-            </w:r>
-            <w:r>
-              <w:rPr>
-                <w:rFonts w:cstheme="minorHAnsi"/>
-                <w:sz w:val="22"/>
-                <w:szCs w:val="22"/>
-              </w:rPr>
-              <w:t>/04/205</w:t>
+              <w:t>20/04/205</w:t>
             </w:r>
           </w:p>
         </w:tc>
@@ -3905,39 +3774,7 @@
                 <w:sz w:val="22"/>
                 <w:szCs w:val="22"/>
               </w:rPr>
-              <w:t>2</w:t>
-            </w:r>
-            <w:r>
-              <w:rPr>
-                <w:rFonts w:cstheme="minorHAnsi"/>
-                <w:sz w:val="22"/>
-                <w:szCs w:val="22"/>
-              </w:rPr>
-              <w:t>2</w:t>
-            </w:r>
-            <w:r>
-              <w:rPr>
-                <w:rFonts w:cstheme="minorHAnsi"/>
-                <w:sz w:val="22"/>
-                <w:szCs w:val="22"/>
-              </w:rPr>
-              <w:t>/04/20</w:t>
-            </w:r>
-            <w:r>
-              <w:rPr>
-                <w:rFonts w:cstheme="minorHAnsi"/>
-                <w:sz w:val="22"/>
-                <w:szCs w:val="22"/>
-              </w:rPr>
-              <w:t>2</w:t>
-            </w:r>
-            <w:r>
-              <w:rPr>
-                <w:rFonts w:cstheme="minorHAnsi"/>
-                <w:sz w:val="22"/>
-                <w:szCs w:val="22"/>
-              </w:rPr>
-              <w:t>5</w:t>
+              <w:t>22/04/2025</w:t>
             </w:r>
           </w:p>
         </w:tc>
@@ -3964,7 +3801,6 @@
                 <w:sz w:val="22"/>
                 <w:szCs w:val="22"/>
               </w:rPr>
-              <w:lastRenderedPageBreak/>
               <w:t>Solución de bugs</w:t>
             </w:r>
           </w:p>
@@ -4412,6 +4248,7 @@
           <w:sz w:val="22"/>
           <w:szCs w:val="22"/>
         </w:rPr>
+        <w:lastRenderedPageBreak/>
         <w:t>El equipo espera el feedback por parte del cliente para futuras mejoras</w:t>
       </w:r>
     </w:p>

</xml_diff>